<commit_message>
Did the rest of my commenting in the Converter class, and finished the user guide.
</commit_message>
<xml_diff>
--- a/ZBabcock_NumericUserGuide.docx
+++ b/ZBabcock_NumericUserGuide.docx
@@ -1,6 +1,6 @@
 
 <file path=word/document.xml><?xml version="1.0" encoding="utf-8"?>
-<w:document xmlns:wpc="http://schemas.microsoft.com/office/word/2010/wordprocessingCanvas" xmlns:mc="http://schemas.openxmlformats.org/markup-compatibility/2006" xmlns:o="urn:schemas-microsoft-com:office:office" xmlns:r="http://schemas.openxmlformats.org/officeDocument/2006/relationships" xmlns:m="http://schemas.openxmlformats.org/officeDocument/2006/math" xmlns:v="urn:schemas-microsoft-com:vml" xmlns:wp14="http://schemas.microsoft.com/office/word/2010/wordprocessingDrawing" xmlns:wp="http://schemas.openxmlformats.org/drawingml/2006/wordprocessingDrawing" xmlns:w10="urn:schemas-microsoft-com:office:word" xmlns:w="http://schemas.openxmlformats.org/wordprocessingml/2006/main" xmlns:w14="http://schemas.microsoft.com/office/word/2010/wordml" xmlns:wpg="http://schemas.microsoft.com/office/word/2010/wordprocessingGroup" xmlns:wpi="http://schemas.microsoft.com/office/word/2010/wordprocessingInk" xmlns:wne="http://schemas.microsoft.com/office/word/2006/wordml" xmlns:wps="http://schemas.microsoft.com/office/word/2010/wordprocessingShape" mc:Ignorable="w14 wp14">
+<w:document xmlns:wpc="http://schemas.microsoft.com/office/word/2010/wordprocessingCanvas" xmlns:cx="http://schemas.microsoft.com/office/drawing/2014/chartex" xmlns:cx1="http://schemas.microsoft.com/office/drawing/2015/9/8/chartex" xmlns:cx2="http://schemas.microsoft.com/office/drawing/2015/10/21/chartex" xmlns:cx3="http://schemas.microsoft.com/office/drawing/2016/5/9/chartex" xmlns:cx4="http://schemas.microsoft.com/office/drawing/2016/5/10/chartex" xmlns:cx5="http://schemas.microsoft.com/office/drawing/2016/5/11/chartex" xmlns:cx6="http://schemas.microsoft.com/office/drawing/2016/5/12/chartex" xmlns:cx7="http://schemas.microsoft.com/office/drawing/2016/5/13/chartex" xmlns:cx8="http://schemas.microsoft.com/office/drawing/2016/5/14/chartex" xmlns:mc="http://schemas.openxmlformats.org/markup-compatibility/2006" xmlns:aink="http://schemas.microsoft.com/office/drawing/2016/ink" xmlns:am3d="http://schemas.microsoft.com/office/drawing/2017/model3d" xmlns:o="urn:schemas-microsoft-com:office:office" xmlns:r="http://schemas.openxmlformats.org/officeDocument/2006/relationships" xmlns:m="http://schemas.openxmlformats.org/officeDocument/2006/math" xmlns:v="urn:schemas-microsoft-com:vml" xmlns:wp14="http://schemas.microsoft.com/office/word/2010/wordprocessingDrawing" xmlns:wp="http://schemas.openxmlformats.org/drawingml/2006/wordprocessingDrawing" xmlns:w10="urn:schemas-microsoft-com:office:word" xmlns:w="http://schemas.openxmlformats.org/wordprocessingml/2006/main" xmlns:w14="http://schemas.microsoft.com/office/word/2010/wordml" xmlns:w15="http://schemas.microsoft.com/office/word/2012/wordml" xmlns:w16cid="http://schemas.microsoft.com/office/word/2016/wordml/cid" xmlns:w16se="http://schemas.microsoft.com/office/word/2015/wordml/symex" xmlns:wpg="http://schemas.microsoft.com/office/word/2010/wordprocessingGroup" xmlns:wpi="http://schemas.microsoft.com/office/word/2010/wordprocessingInk" xmlns:wne="http://schemas.microsoft.com/office/word/2006/wordml" xmlns:wps="http://schemas.microsoft.com/office/word/2010/wordprocessingShape" mc:Ignorable="w14 w15 w16se w16cid wp14">
   <w:body>
     <w:p>
       <w:pPr>
@@ -55,7 +55,7 @@
                     <pic:cNvPicPr/>
                   </pic:nvPicPr>
                   <pic:blipFill>
-                    <a:blip r:embed="rId5">
+                    <a:blip r:embed="rId4">
                       <a:extLst>
                         <a:ext uri="{28A0092B-C50C-407E-A947-70E740481C1C}">
                           <a14:useLocalDpi xmlns:a14="http://schemas.microsoft.com/office/drawing/2010/main" val="0"/>
@@ -122,7 +122,7 @@
                     <pic:cNvPicPr/>
                   </pic:nvPicPr>
                   <pic:blipFill>
-                    <a:blip r:embed="rId6">
+                    <a:blip r:embed="rId5">
                       <a:extLst>
                         <a:ext uri="{28A0092B-C50C-407E-A947-70E740481C1C}">
                           <a14:useLocalDpi xmlns:a14="http://schemas.microsoft.com/office/drawing/2010/main" val="0"/>
@@ -259,7 +259,7 @@
                     <pic:cNvPicPr/>
                   </pic:nvPicPr>
                   <pic:blipFill>
-                    <a:blip r:embed="rId7">
+                    <a:blip r:embed="rId6">
                       <a:extLst>
                         <a:ext uri="{28A0092B-C50C-407E-A947-70E740481C1C}">
                           <a14:useLocalDpi xmlns:a14="http://schemas.microsoft.com/office/drawing/2010/main" val="0"/>
@@ -308,10 +308,14 @@
         <w:rPr>
           <w:rFonts w:ascii="Lao UI" w:hAnsi="Lao UI" w:cs="Lao UI"/>
         </w:rPr>
-        <w:t xml:space="preserve"> at the bottom of the form. Before we move on, the two other buttons should also be covered. The “Clear” button (outlined in blue) will erase everything inside of the input box and the output box. The “Exit” button will </w:t>
-      </w:r>
-      <w:bookmarkStart w:id="0" w:name="_GoBack"/>
-      <w:bookmarkEnd w:id="0"/>
+        <w:t xml:space="preserve"> at the bottom of the form. Before we move on, the two other buttons should also be covered. The “Clear” button (outlined in blue) will erase everything inside of the input box and the out</w:t>
+      </w:r>
+      <w:r>
+        <w:rPr>
+          <w:rFonts w:ascii="Lao UI" w:hAnsi="Lao UI" w:cs="Lao UI"/>
+        </w:rPr>
+        <w:t xml:space="preserve">put box. The “Exit” button will, unsurprisingly, exit out of the program. </w:t>
+      </w:r>
     </w:p>
     <w:p>
       <w:pPr>
@@ -340,7 +344,7 @@
                     <pic:cNvPicPr/>
                   </pic:nvPicPr>
                   <pic:blipFill>
-                    <a:blip r:embed="rId8">
+                    <a:blip r:embed="rId7">
                       <a:extLst>
                         <a:ext uri="{28A0092B-C50C-407E-A947-70E740481C1C}">
                           <a14:useLocalDpi xmlns:a14="http://schemas.microsoft.com/office/drawing/2010/main" val="0"/>
@@ -373,6 +377,20 @@
           <w:rFonts w:ascii="Lao UI" w:hAnsi="Lao UI" w:cs="Lao UI"/>
         </w:rPr>
       </w:pPr>
+      <w:r>
+        <w:rPr>
+          <w:rFonts w:ascii="Lao UI" w:hAnsi="Lao UI" w:cs="Lao UI"/>
+        </w:rPr>
+        <w:t>Above you can see the Conversion List. When you click the “Conversion List” button in the main form, this form will appear on your screen. The Conversion List form has a reference table labeled “Basic Values”, with each Roman numeral listed with their respective Arabic number.</w:t>
+      </w:r>
+      <w:r>
+        <w:rPr>
+          <w:rFonts w:ascii="Lao UI" w:hAnsi="Lao UI" w:cs="Lao UI"/>
+        </w:rPr>
+        <w:t xml:space="preserve"> To the left of this reference list is the namesake of the Conversion List form: a list of every conversion possible with this form. You can scroll through this list at your leisure to get an idea of how to set up different Roman numerals to represent different Arabic numbers. You can test out these numbers in the main Converter form, and try inputting values in different ways to see the different rules of Roman numerals pop up.</w:t>
+      </w:r>
+      <w:bookmarkStart w:id="0" w:name="_GoBack"/>
+      <w:bookmarkEnd w:id="0"/>
     </w:p>
     <w:p>
       <w:pPr>
@@ -392,7 +410,7 @@
 </file>
 
 <file path=word/styles.xml><?xml version="1.0" encoding="utf-8"?>
-<w:styles xmlns:mc="http://schemas.openxmlformats.org/markup-compatibility/2006" xmlns:r="http://schemas.openxmlformats.org/officeDocument/2006/relationships" xmlns:w="http://schemas.openxmlformats.org/wordprocessingml/2006/main" xmlns:w14="http://schemas.microsoft.com/office/word/2010/wordml" mc:Ignorable="w14">
+<w:styles xmlns:mc="http://schemas.openxmlformats.org/markup-compatibility/2006" xmlns:r="http://schemas.openxmlformats.org/officeDocument/2006/relationships" xmlns:w="http://schemas.openxmlformats.org/wordprocessingml/2006/main" xmlns:w14="http://schemas.microsoft.com/office/word/2010/wordml" xmlns:w15="http://schemas.microsoft.com/office/word/2012/wordml" xmlns:w16cid="http://schemas.microsoft.com/office/word/2016/wordml/cid" xmlns:w16se="http://schemas.microsoft.com/office/word/2015/wordml/symex" mc:Ignorable="w14 w15 w16se w16cid">
   <w:docDefaults>
     <w:rPrDefault>
       <w:rPr>
@@ -408,364 +426,382 @@
       </w:pPr>
     </w:pPrDefault>
   </w:docDefaults>
-  <w:latentStyles w:defLockedState="0" w:defUIPriority="99" w:defSemiHidden="1" w:defUnhideWhenUsed="1" w:defQFormat="0" w:count="267">
-    <w:lsdException w:name="Normal" w:semiHidden="0" w:uiPriority="0" w:unhideWhenUsed="0" w:qFormat="1"/>
-    <w:lsdException w:name="heading 1" w:semiHidden="0" w:uiPriority="9" w:unhideWhenUsed="0" w:qFormat="1"/>
-    <w:lsdException w:name="heading 2" w:uiPriority="9" w:qFormat="1"/>
-    <w:lsdException w:name="heading 3" w:uiPriority="9" w:qFormat="1"/>
-    <w:lsdException w:name="heading 4" w:uiPriority="9" w:qFormat="1"/>
-    <w:lsdException w:name="heading 5" w:uiPriority="9" w:qFormat="1"/>
-    <w:lsdException w:name="heading 6" w:uiPriority="9" w:qFormat="1"/>
-    <w:lsdException w:name="heading 7" w:uiPriority="9" w:qFormat="1"/>
-    <w:lsdException w:name="heading 8" w:uiPriority="9" w:qFormat="1"/>
-    <w:lsdException w:name="heading 9" w:uiPriority="9" w:qFormat="1"/>
-    <w:lsdException w:name="toc 1" w:uiPriority="39"/>
-    <w:lsdException w:name="toc 2" w:uiPriority="39"/>
-    <w:lsdException w:name="toc 3" w:uiPriority="39"/>
-    <w:lsdException w:name="toc 4" w:uiPriority="39"/>
-    <w:lsdException w:name="toc 5" w:uiPriority="39"/>
-    <w:lsdException w:name="toc 6" w:uiPriority="39"/>
-    <w:lsdException w:name="toc 7" w:uiPriority="39"/>
-    <w:lsdException w:name="toc 8" w:uiPriority="39"/>
-    <w:lsdException w:name="toc 9" w:uiPriority="39"/>
-    <w:lsdException w:name="caption" w:uiPriority="35" w:qFormat="1"/>
-    <w:lsdException w:name="Title" w:semiHidden="0" w:uiPriority="10" w:unhideWhenUsed="0" w:qFormat="1"/>
-    <w:lsdException w:name="Default Paragraph Font" w:uiPriority="1"/>
-    <w:lsdException w:name="Subtitle" w:semiHidden="0" w:uiPriority="11" w:unhideWhenUsed="0" w:qFormat="1"/>
-    <w:lsdException w:name="Strong" w:semiHidden="0" w:uiPriority="22" w:unhideWhenUsed="0" w:qFormat="1"/>
-    <w:lsdException w:name="Emphasis" w:semiHidden="0" w:uiPriority="20" w:unhideWhenUsed="0" w:qFormat="1"/>
-    <w:lsdException w:name="Table Grid" w:semiHidden="0" w:uiPriority="59" w:unhideWhenUsed="0"/>
-    <w:lsdException w:name="Placeholder Text" w:unhideWhenUsed="0"/>
-    <w:lsdException w:name="No Spacing" w:semiHidden="0" w:uiPriority="1" w:unhideWhenUsed="0" w:qFormat="1"/>
-    <w:lsdException w:name="Light Shading" w:semiHidden="0" w:uiPriority="60" w:unhideWhenUsed="0"/>
-    <w:lsdException w:name="Light List" w:semiHidden="0" w:uiPriority="61" w:unhideWhenUsed="0"/>
-    <w:lsdException w:name="Light Grid" w:semiHidden="0" w:uiPriority="62" w:unhideWhenUsed="0"/>
-    <w:lsdException w:name="Medium Shading 1" w:semiHidden="0" w:uiPriority="63" w:unhideWhenUsed="0"/>
-    <w:lsdException w:name="Medium Shading 2" w:semiHidden="0" w:uiPriority="64" w:unhideWhenUsed="0"/>
-    <w:lsdException w:name="Medium List 1" w:semiHidden="0" w:uiPriority="65" w:unhideWhenUsed="0"/>
-    <w:lsdException w:name="Medium List 2" w:semiHidden="0" w:uiPriority="66" w:unhideWhenUsed="0"/>
-    <w:lsdException w:name="Medium Grid 1" w:semiHidden="0" w:uiPriority="67" w:unhideWhenUsed="0"/>
-    <w:lsdException w:name="Medium Grid 2" w:semiHidden="0" w:uiPriority="68" w:unhideWhenUsed="0"/>
-    <w:lsdException w:name="Medium Grid 3" w:semiHidden="0" w:uiPriority="69" w:unhideWhenUsed="0"/>
-    <w:lsdException w:name="Dark List" w:semiHidden="0" w:uiPriority="70" w:unhideWhenUsed="0"/>
-    <w:lsdException w:name="Colorful Shading" w:semiHidden="0" w:uiPriority="71" w:unhideWhenUsed="0"/>
-    <w:lsdException w:name="Colorful List" w:semiHidden="0" w:uiPriority="72" w:unhideWhenUsed="0"/>
-    <w:lsdException w:name="Colorful Grid" w:semiHidden="0" w:uiPriority="73" w:unhideWhenUsed="0"/>
-    <w:lsdException w:name="Light Shading Accent 1" w:semiHidden="0" w:uiPriority="60" w:unhideWhenUsed="0"/>
-    <w:lsdException w:name="Light List Accent 1" w:semiHidden="0" w:uiPriority="61" w:unhideWhenUsed="0"/>
-    <w:lsdException w:name="Light Grid Accent 1" w:semiHidden="0" w:uiPriority="62" w:unhideWhenUsed="0"/>
-    <w:lsdException w:name="Medium Shading 1 Accent 1" w:semiHidden="0" w:uiPriority="63" w:unhideWhenUsed="0"/>
-    <w:lsdException w:name="Medium Shading 2 Accent 1" w:semiHidden="0" w:uiPriority="64" w:unhideWhenUsed="0"/>
-    <w:lsdException w:name="Medium List 1 Accent 1" w:semiHidden="0" w:uiPriority="65" w:unhideWhenUsed="0"/>
-    <w:lsdException w:name="Revision" w:unhideWhenUsed="0"/>
-    <w:lsdException w:name="List Paragraph" w:semiHidden="0" w:uiPriority="34" w:unhideWhenUsed="0" w:qFormat="1"/>
-    <w:lsdException w:name="Quote" w:semiHidden="0" w:uiPriority="29" w:unhideWhenUsed="0" w:qFormat="1"/>
-    <w:lsdException w:name="Intense Quote" w:semiHidden="0" w:uiPriority="30" w:unhideWhenUsed="0" w:qFormat="1"/>
-    <w:lsdException w:name="Medium List 2 Accent 1" w:semiHidden="0" w:uiPriority="66" w:unhideWhenUsed="0"/>
-    <w:lsdException w:name="Medium Grid 1 Accent 1" w:semiHidden="0" w:uiPriority="67" w:unhideWhenUsed="0"/>
-    <w:lsdException w:name="Medium Grid 2 Accent 1" w:semiHidden="0" w:uiPriority="68" w:unhideWhenUsed="0"/>
-    <w:lsdException w:name="Medium Grid 3 Accent 1" w:semiHidden="0" w:uiPriority="69" w:unhideWhenUsed="0"/>
-    <w:lsdException w:name="Dark List Accent 1" w:semiHidden="0" w:uiPriority="70" w:unhideWhenUsed="0"/>
-    <w:lsdException w:name="Colorful Shading Accent 1" w:semiHidden="0" w:uiPriority="71" w:unhideWhenUsed="0"/>
-    <w:lsdException w:name="Colorful List Accent 1" w:semiHidden="0" w:uiPriority="72" w:unhideWhenUsed="0"/>
-    <w:lsdException w:name="Colorful Grid Accent 1" w:semiHidden="0" w:uiPriority="73" w:unhideWhenUsed="0"/>
-    <w:lsdException w:name="Light Shading Accent 2" w:semiHidden="0" w:uiPriority="60" w:unhideWhenUsed="0"/>
-    <w:lsdException w:name="Light List Accent 2" w:semiHidden="0" w:uiPriority="61" w:unhideWhenUsed="0"/>
-    <w:lsdException w:name="Light Grid Accent 2" w:semiHidden="0" w:uiPriority="62" w:unhideWhenUsed="0"/>
-    <w:lsdException w:name="Medium Shading 1 Accent 2" w:semiHidden="0" w:uiPriority="63" w:unhideWhenUsed="0"/>
-    <w:lsdException w:name="Medium Shading 2 Accent 2" w:semiHidden="0" w:uiPriority="64" w:unhideWhenUsed="0"/>
-    <w:lsdException w:name="Medium List 1 Accent 2" w:semiHidden="0" w:uiPriority="65" w:unhideWhenUsed="0"/>
-    <w:lsdException w:name="Medium List 2 Accent 2" w:semiHidden="0" w:uiPriority="66" w:unhideWhenUsed="0"/>
-    <w:lsdException w:name="Medium Grid 1 Accent 2" w:semiHidden="0" w:uiPriority="67" w:unhideWhenUsed="0"/>
-    <w:lsdException w:name="Medium Grid 2 Accent 2" w:semiHidden="0" w:uiPriority="68" w:unhideWhenUsed="0"/>
-    <w:lsdException w:name="Medium Grid 3 Accent 2" w:semiHidden="0" w:uiPriority="69" w:unhideWhenUsed="0"/>
-    <w:lsdException w:name="Dark List Accent 2" w:semiHidden="0" w:uiPriority="70" w:unhideWhenUsed="0"/>
-    <w:lsdException w:name="Colorful Shading Accent 2" w:semiHidden="0" w:uiPriority="71" w:unhideWhenUsed="0"/>
-    <w:lsdException w:name="Colorful List Accent 2" w:semiHidden="0" w:uiPriority="72" w:unhideWhenUsed="0"/>
-    <w:lsdException w:name="Colorful Grid Accent 2" w:semiHidden="0" w:uiPriority="73" w:unhideWhenUsed="0"/>
-    <w:lsdException w:name="Light Shading Accent 3" w:semiHidden="0" w:uiPriority="60" w:unhideWhenUsed="0"/>
-    <w:lsdException w:name="Light List Accent 3" w:semiHidden="0" w:uiPriority="61" w:unhideWhenUsed="0"/>
-    <w:lsdException w:name="Light Grid Accent 3" w:semiHidden="0" w:uiPriority="62" w:unhideWhenUsed="0"/>
-    <w:lsdException w:name="Medium Shading 1 Accent 3" w:semiHidden="0" w:uiPriority="63" w:unhideWhenUsed="0"/>
-    <w:lsdException w:name="Medium Shading 2 Accent 3" w:semiHidden="0" w:uiPriority="64" w:unhideWhenUsed="0"/>
-    <w:lsdException w:name="Medium List 1 Accent 3" w:semiHidden="0" w:uiPriority="65" w:unhideWhenUsed="0"/>
-    <w:lsdException w:name="Medium List 2 Accent 3" w:semiHidden="0" w:uiPriority="66" w:unhideWhenUsed="0"/>
-    <w:lsdException w:name="Medium Grid 1 Accent 3" w:semiHidden="0" w:uiPriority="67" w:unhideWhenUsed="0"/>
-    <w:lsdException w:name="Medium Grid 2 Accent 3" w:semiHidden="0" w:uiPriority="68" w:unhideWhenUsed="0"/>
-    <w:lsdException w:name="Medium Grid 3 Accent 3" w:semiHidden="0" w:uiPriority="69" w:unhideWhenUsed="0"/>
-    <w:lsdException w:name="Dark List Accent 3" w:semiHidden="0" w:uiPriority="70" w:unhideWhenUsed="0"/>
-    <w:lsdException w:name="Colorful Shading Accent 3" w:semiHidden="0" w:uiPriority="71" w:unhideWhenUsed="0"/>
-    <w:lsdException w:name="Colorful List Accent 3" w:semiHidden="0" w:uiPriority="72" w:unhideWhenUsed="0"/>
-    <w:lsdException w:name="Colorful Grid Accent 3" w:semiHidden="0" w:uiPriority="73" w:unhideWhenUsed="0"/>
-    <w:lsdException w:name="Light Shading Accent 4" w:semiHidden="0" w:uiPriority="60" w:unhideWhenUsed="0"/>
-    <w:lsdException w:name="Light List Accent 4" w:semiHidden="0" w:uiPriority="61" w:unhideWhenUsed="0"/>
-    <w:lsdException w:name="Light Grid Accent 4" w:semiHidden="0" w:uiPriority="62" w:unhideWhenUsed="0"/>
-    <w:lsdException w:name="Medium Shading 1 Accent 4" w:semiHidden="0" w:uiPriority="63" w:unhideWhenUsed="0"/>
-    <w:lsdException w:name="Medium Shading 2 Accent 4" w:semiHidden="0" w:uiPriority="64" w:unhideWhenUsed="0"/>
-    <w:lsdException w:name="Medium List 1 Accent 4" w:semiHidden="0" w:uiPriority="65" w:unhideWhenUsed="0"/>
-    <w:lsdException w:name="Medium List 2 Accent 4" w:semiHidden="0" w:uiPriority="66" w:unhideWhenUsed="0"/>
-    <w:lsdException w:name="Medium Grid 1 Accent 4" w:semiHidden="0" w:uiPriority="67" w:unhideWhenUsed="0"/>
-    <w:lsdException w:name="Medium Grid 2 Accent 4" w:semiHidden="0" w:uiPriority="68" w:unhideWhenUsed="0"/>
-    <w:lsdException w:name="Medium Grid 3 Accent 4" w:semiHidden="0" w:uiPriority="69" w:unhideWhenUsed="0"/>
-    <w:lsdException w:name="Dark List Accent 4" w:semiHidden="0" w:uiPriority="70" w:unhideWhenUsed="0"/>
-    <w:lsdException w:name="Colorful Shading Accent 4" w:semiHidden="0" w:uiPriority="71" w:unhideWhenUsed="0"/>
-    <w:lsdException w:name="Colorful List Accent 4" w:semiHidden="0" w:uiPriority="72" w:unhideWhenUsed="0"/>
-    <w:lsdException w:name="Colorful Grid Accent 4" w:semiHidden="0" w:uiPriority="73" w:unhideWhenUsed="0"/>
-    <w:lsdException w:name="Light Shading Accent 5" w:semiHidden="0" w:uiPriority="60" w:unhideWhenUsed="0"/>
-    <w:lsdException w:name="Light List Accent 5" w:semiHidden="0" w:uiPriority="61" w:unhideWhenUsed="0"/>
-    <w:lsdException w:name="Light Grid Accent 5" w:semiHidden="0" w:uiPriority="62" w:unhideWhenUsed="0"/>
-    <w:lsdException w:name="Medium Shading 1 Accent 5" w:semiHidden="0" w:uiPriority="63" w:unhideWhenUsed="0"/>
-    <w:lsdException w:name="Medium Shading 2 Accent 5" w:semiHidden="0" w:uiPriority="64" w:unhideWhenUsed="0"/>
-    <w:lsdException w:name="Medium List 1 Accent 5" w:semiHidden="0" w:uiPriority="65" w:unhideWhenUsed="0"/>
-    <w:lsdException w:name="Medium List 2 Accent 5" w:semiHidden="0" w:uiPriority="66" w:unhideWhenUsed="0"/>
-    <w:lsdException w:name="Medium Grid 1 Accent 5" w:semiHidden="0" w:uiPriority="67" w:unhideWhenUsed="0"/>
-    <w:lsdException w:name="Medium Grid 2 Accent 5" w:semiHidden="0" w:uiPriority="68" w:unhideWhenUsed="0"/>
-    <w:lsdException w:name="Medium Grid 3 Accent 5" w:semiHidden="0" w:uiPriority="69" w:unhideWhenUsed="0"/>
-    <w:lsdException w:name="Dark List Accent 5" w:semiHidden="0" w:uiPriority="70" w:unhideWhenUsed="0"/>
-    <w:lsdException w:name="Colorful Shading Accent 5" w:semiHidden="0" w:uiPriority="71" w:unhideWhenUsed="0"/>
-    <w:lsdException w:name="Colorful List Accent 5" w:semiHidden="0" w:uiPriority="72" w:unhideWhenUsed="0"/>
-    <w:lsdException w:name="Colorful Grid Accent 5" w:semiHidden="0" w:uiPriority="73" w:unhideWhenUsed="0"/>
-    <w:lsdException w:name="Light Shading Accent 6" w:semiHidden="0" w:uiPriority="60" w:unhideWhenUsed="0"/>
-    <w:lsdException w:name="Light List Accent 6" w:semiHidden="0" w:uiPriority="61" w:unhideWhenUsed="0"/>
-    <w:lsdException w:name="Light Grid Accent 6" w:semiHidden="0" w:uiPriority="62" w:unhideWhenUsed="0"/>
-    <w:lsdException w:name="Medium Shading 1 Accent 6" w:semiHidden="0" w:uiPriority="63" w:unhideWhenUsed="0"/>
-    <w:lsdException w:name="Medium Shading 2 Accent 6" w:semiHidden="0" w:uiPriority="64" w:unhideWhenUsed="0"/>
-    <w:lsdException w:name="Medium List 1 Accent 6" w:semiHidden="0" w:uiPriority="65" w:unhideWhenUsed="0"/>
-    <w:lsdException w:name="Medium List 2 Accent 6" w:semiHidden="0" w:uiPriority="66" w:unhideWhenUsed="0"/>
-    <w:lsdException w:name="Medium Grid 1 Accent 6" w:semiHidden="0" w:uiPriority="67" w:unhideWhenUsed="0"/>
-    <w:lsdException w:name="Medium Grid 2 Accent 6" w:semiHidden="0" w:uiPriority="68" w:unhideWhenUsed="0"/>
-    <w:lsdException w:name="Medium Grid 3 Accent 6" w:semiHidden="0" w:uiPriority="69" w:unhideWhenUsed="0"/>
-    <w:lsdException w:name="Dark List Accent 6" w:semiHidden="0" w:uiPriority="70" w:unhideWhenUsed="0"/>
-    <w:lsdException w:name="Colorful Shading Accent 6" w:semiHidden="0" w:uiPriority="71" w:unhideWhenUsed="0"/>
-    <w:lsdException w:name="Colorful List Accent 6" w:semiHidden="0" w:uiPriority="72" w:unhideWhenUsed="0"/>
-    <w:lsdException w:name="Colorful Grid Accent 6" w:semiHidden="0" w:uiPriority="73" w:unhideWhenUsed="0"/>
-    <w:lsdException w:name="Subtle Emphasis" w:semiHidden="0" w:uiPriority="19" w:unhideWhenUsed="0" w:qFormat="1"/>
-    <w:lsdException w:name="Intense Emphasis" w:semiHidden="0" w:uiPriority="21" w:unhideWhenUsed="0" w:qFormat="1"/>
-    <w:lsdException w:name="Subtle Reference" w:semiHidden="0" w:uiPriority="31" w:unhideWhenUsed="0" w:qFormat="1"/>
-    <w:lsdException w:name="Intense Reference" w:semiHidden="0" w:uiPriority="32" w:unhideWhenUsed="0" w:qFormat="1"/>
-    <w:lsdException w:name="Book Title" w:semiHidden="0" w:uiPriority="33" w:unhideWhenUsed="0" w:qFormat="1"/>
-    <w:lsdException w:name="Bibliography" w:uiPriority="37"/>
-    <w:lsdException w:name="TOC Heading" w:uiPriority="39" w:qFormat="1"/>
-  </w:latentStyles>
-  <w:style w:type="paragraph" w:default="1" w:styleId="Normal">
-    <w:name w:val="Normal"/>
-    <w:qFormat/>
-  </w:style>
-  <w:style w:type="character" w:default="1" w:styleId="DefaultParagraphFont">
-    <w:name w:val="Default Paragraph Font"/>
-    <w:uiPriority w:val="1"/>
-    <w:semiHidden/>
-    <w:unhideWhenUsed/>
-  </w:style>
-  <w:style w:type="table" w:default="1" w:styleId="TableNormal">
-    <w:name w:val="Normal Table"/>
-    <w:uiPriority w:val="99"/>
-    <w:semiHidden/>
-    <w:unhideWhenUsed/>
-    <w:tblPr>
-      <w:tblInd w:w="0" w:type="dxa"/>
-      <w:tblCellMar>
-        <w:top w:w="0" w:type="dxa"/>
-        <w:left w:w="108" w:type="dxa"/>
-        <w:bottom w:w="0" w:type="dxa"/>
-        <w:right w:w="108" w:type="dxa"/>
-      </w:tblCellMar>
-    </w:tblPr>
-  </w:style>
-  <w:style w:type="numbering" w:default="1" w:styleId="NoList">
-    <w:name w:val="No List"/>
-    <w:uiPriority w:val="99"/>
-    <w:semiHidden/>
-    <w:unhideWhenUsed/>
-  </w:style>
-  <w:style w:type="paragraph" w:styleId="BalloonText">
-    <w:name w:val="Balloon Text"/>
-    <w:basedOn w:val="Normal"/>
-    <w:link w:val="BalloonTextChar"/>
-    <w:uiPriority w:val="99"/>
-    <w:semiHidden/>
-    <w:unhideWhenUsed/>
-    <w:rsid w:val="0088034C"/>
-    <w:pPr>
-      <w:spacing w:after="0" w:line="240" w:lineRule="auto"/>
-    </w:pPr>
-    <w:rPr>
-      <w:rFonts w:ascii="Tahoma" w:hAnsi="Tahoma" w:cs="Tahoma"/>
-      <w:sz w:val="16"/>
-      <w:szCs w:val="16"/>
-    </w:rPr>
-  </w:style>
-  <w:style w:type="character" w:customStyle="1" w:styleId="BalloonTextChar">
-    <w:name w:val="Balloon Text Char"/>
-    <w:basedOn w:val="DefaultParagraphFont"/>
-    <w:link w:val="BalloonText"/>
-    <w:uiPriority w:val="99"/>
-    <w:semiHidden/>
-    <w:rsid w:val="0088034C"/>
-    <w:rPr>
-      <w:rFonts w:ascii="Tahoma" w:hAnsi="Tahoma" w:cs="Tahoma"/>
-      <w:sz w:val="16"/>
-      <w:szCs w:val="16"/>
-    </w:rPr>
-  </w:style>
-</w:styles>
-</file>
-
-<file path=word/stylesWithEffects.xml><?xml version="1.0" encoding="utf-8"?>
-<w:styles xmlns:wpc="http://schemas.microsoft.com/office/word/2010/wordprocessingCanvas" xmlns:mc="http://schemas.openxmlformats.org/markup-compatibility/2006" xmlns:o="urn:schemas-microsoft-com:office:office" xmlns:r="http://schemas.openxmlformats.org/officeDocument/2006/relationships" xmlns:m="http://schemas.openxmlformats.org/officeDocument/2006/math" xmlns:v="urn:schemas-microsoft-com:vml" xmlns:wp14="http://schemas.microsoft.com/office/word/2010/wordprocessingDrawing" xmlns:wp="http://schemas.openxmlformats.org/drawingml/2006/wordprocessingDrawing" xmlns:w10="urn:schemas-microsoft-com:office:word" xmlns:w="http://schemas.openxmlformats.org/wordprocessingml/2006/main" xmlns:w14="http://schemas.microsoft.com/office/word/2010/wordml" xmlns:wpg="http://schemas.microsoft.com/office/word/2010/wordprocessingGroup" xmlns:wpi="http://schemas.microsoft.com/office/word/2010/wordprocessingInk" xmlns:wne="http://schemas.microsoft.com/office/word/2006/wordml" xmlns:wps="http://schemas.microsoft.com/office/word/2010/wordprocessingShape" mc:Ignorable="w14 wp14">
-  <w:docDefaults>
-    <w:rPrDefault>
-      <w:rPr>
-        <w:rFonts w:asciiTheme="minorHAnsi" w:eastAsiaTheme="minorHAnsi" w:hAnsiTheme="minorHAnsi" w:cstheme="minorBidi"/>
-        <w:sz w:val="22"/>
-        <w:szCs w:val="22"/>
-        <w:lang w:val="en-US" w:eastAsia="en-US" w:bidi="ar-SA"/>
-      </w:rPr>
-    </w:rPrDefault>
-    <w:pPrDefault>
-      <w:pPr>
-        <w:spacing w:after="200" w:line="276" w:lineRule="auto"/>
-      </w:pPr>
-    </w:pPrDefault>
-  </w:docDefaults>
-  <w:latentStyles w:defLockedState="0" w:defUIPriority="99" w:defSemiHidden="1" w:defUnhideWhenUsed="1" w:defQFormat="0" w:count="267">
-    <w:lsdException w:name="Normal" w:semiHidden="0" w:uiPriority="0" w:unhideWhenUsed="0" w:qFormat="1"/>
-    <w:lsdException w:name="heading 1" w:semiHidden="0" w:uiPriority="9" w:unhideWhenUsed="0" w:qFormat="1"/>
-    <w:lsdException w:name="heading 2" w:uiPriority="9" w:qFormat="1"/>
-    <w:lsdException w:name="heading 3" w:uiPriority="9" w:qFormat="1"/>
-    <w:lsdException w:name="heading 4" w:uiPriority="9" w:qFormat="1"/>
-    <w:lsdException w:name="heading 5" w:uiPriority="9" w:qFormat="1"/>
-    <w:lsdException w:name="heading 6" w:uiPriority="9" w:qFormat="1"/>
-    <w:lsdException w:name="heading 7" w:uiPriority="9" w:qFormat="1"/>
-    <w:lsdException w:name="heading 8" w:uiPriority="9" w:qFormat="1"/>
-    <w:lsdException w:name="heading 9" w:uiPriority="9" w:qFormat="1"/>
-    <w:lsdException w:name="toc 1" w:uiPriority="39"/>
-    <w:lsdException w:name="toc 2" w:uiPriority="39"/>
-    <w:lsdException w:name="toc 3" w:uiPriority="39"/>
-    <w:lsdException w:name="toc 4" w:uiPriority="39"/>
-    <w:lsdException w:name="toc 5" w:uiPriority="39"/>
-    <w:lsdException w:name="toc 6" w:uiPriority="39"/>
-    <w:lsdException w:name="toc 7" w:uiPriority="39"/>
-    <w:lsdException w:name="toc 8" w:uiPriority="39"/>
-    <w:lsdException w:name="toc 9" w:uiPriority="39"/>
-    <w:lsdException w:name="caption" w:uiPriority="35" w:qFormat="1"/>
-    <w:lsdException w:name="Title" w:semiHidden="0" w:uiPriority="10" w:unhideWhenUsed="0" w:qFormat="1"/>
-    <w:lsdException w:name="Default Paragraph Font" w:uiPriority="1"/>
-    <w:lsdException w:name="Subtitle" w:semiHidden="0" w:uiPriority="11" w:unhideWhenUsed="0" w:qFormat="1"/>
-    <w:lsdException w:name="Strong" w:semiHidden="0" w:uiPriority="22" w:unhideWhenUsed="0" w:qFormat="1"/>
-    <w:lsdException w:name="Emphasis" w:semiHidden="0" w:uiPriority="20" w:unhideWhenUsed="0" w:qFormat="1"/>
-    <w:lsdException w:name="Table Grid" w:semiHidden="0" w:uiPriority="59" w:unhideWhenUsed="0"/>
-    <w:lsdException w:name="Placeholder Text" w:unhideWhenUsed="0"/>
-    <w:lsdException w:name="No Spacing" w:semiHidden="0" w:uiPriority="1" w:unhideWhenUsed="0" w:qFormat="1"/>
-    <w:lsdException w:name="Light Shading" w:semiHidden="0" w:uiPriority="60" w:unhideWhenUsed="0"/>
-    <w:lsdException w:name="Light List" w:semiHidden="0" w:uiPriority="61" w:unhideWhenUsed="0"/>
-    <w:lsdException w:name="Light Grid" w:semiHidden="0" w:uiPriority="62" w:unhideWhenUsed="0"/>
-    <w:lsdException w:name="Medium Shading 1" w:semiHidden="0" w:uiPriority="63" w:unhideWhenUsed="0"/>
-    <w:lsdException w:name="Medium Shading 2" w:semiHidden="0" w:uiPriority="64" w:unhideWhenUsed="0"/>
-    <w:lsdException w:name="Medium List 1" w:semiHidden="0" w:uiPriority="65" w:unhideWhenUsed="0"/>
-    <w:lsdException w:name="Medium List 2" w:semiHidden="0" w:uiPriority="66" w:unhideWhenUsed="0"/>
-    <w:lsdException w:name="Medium Grid 1" w:semiHidden="0" w:uiPriority="67" w:unhideWhenUsed="0"/>
-    <w:lsdException w:name="Medium Grid 2" w:semiHidden="0" w:uiPriority="68" w:unhideWhenUsed="0"/>
-    <w:lsdException w:name="Medium Grid 3" w:semiHidden="0" w:uiPriority="69" w:unhideWhenUsed="0"/>
-    <w:lsdException w:name="Dark List" w:semiHidden="0" w:uiPriority="70" w:unhideWhenUsed="0"/>
-    <w:lsdException w:name="Colorful Shading" w:semiHidden="0" w:uiPriority="71" w:unhideWhenUsed="0"/>
-    <w:lsdException w:name="Colorful List" w:semiHidden="0" w:uiPriority="72" w:unhideWhenUsed="0"/>
-    <w:lsdException w:name="Colorful Grid" w:semiHidden="0" w:uiPriority="73" w:unhideWhenUsed="0"/>
-    <w:lsdException w:name="Light Shading Accent 1" w:semiHidden="0" w:uiPriority="60" w:unhideWhenUsed="0"/>
-    <w:lsdException w:name="Light List Accent 1" w:semiHidden="0" w:uiPriority="61" w:unhideWhenUsed="0"/>
-    <w:lsdException w:name="Light Grid Accent 1" w:semiHidden="0" w:uiPriority="62" w:unhideWhenUsed="0"/>
-    <w:lsdException w:name="Medium Shading 1 Accent 1" w:semiHidden="0" w:uiPriority="63" w:unhideWhenUsed="0"/>
-    <w:lsdException w:name="Medium Shading 2 Accent 1" w:semiHidden="0" w:uiPriority="64" w:unhideWhenUsed="0"/>
-    <w:lsdException w:name="Medium List 1 Accent 1" w:semiHidden="0" w:uiPriority="65" w:unhideWhenUsed="0"/>
-    <w:lsdException w:name="Revision" w:unhideWhenUsed="0"/>
-    <w:lsdException w:name="List Paragraph" w:semiHidden="0" w:uiPriority="34" w:unhideWhenUsed="0" w:qFormat="1"/>
-    <w:lsdException w:name="Quote" w:semiHidden="0" w:uiPriority="29" w:unhideWhenUsed="0" w:qFormat="1"/>
-    <w:lsdException w:name="Intense Quote" w:semiHidden="0" w:uiPriority="30" w:unhideWhenUsed="0" w:qFormat="1"/>
-    <w:lsdException w:name="Medium List 2 Accent 1" w:semiHidden="0" w:uiPriority="66" w:unhideWhenUsed="0"/>
-    <w:lsdException w:name="Medium Grid 1 Accent 1" w:semiHidden="0" w:uiPriority="67" w:unhideWhenUsed="0"/>
-    <w:lsdException w:name="Medium Grid 2 Accent 1" w:semiHidden="0" w:uiPriority="68" w:unhideWhenUsed="0"/>
-    <w:lsdException w:name="Medium Grid 3 Accent 1" w:semiHidden="0" w:uiPriority="69" w:unhideWhenUsed="0"/>
-    <w:lsdException w:name="Dark List Accent 1" w:semiHidden="0" w:uiPriority="70" w:unhideWhenUsed="0"/>
-    <w:lsdException w:name="Colorful Shading Accent 1" w:semiHidden="0" w:uiPriority="71" w:unhideWhenUsed="0"/>
-    <w:lsdException w:name="Colorful List Accent 1" w:semiHidden="0" w:uiPriority="72" w:unhideWhenUsed="0"/>
-    <w:lsdException w:name="Colorful Grid Accent 1" w:semiHidden="0" w:uiPriority="73" w:unhideWhenUsed="0"/>
-    <w:lsdException w:name="Light Shading Accent 2" w:semiHidden="0" w:uiPriority="60" w:unhideWhenUsed="0"/>
-    <w:lsdException w:name="Light List Accent 2" w:semiHidden="0" w:uiPriority="61" w:unhideWhenUsed="0"/>
-    <w:lsdException w:name="Light Grid Accent 2" w:semiHidden="0" w:uiPriority="62" w:unhideWhenUsed="0"/>
-    <w:lsdException w:name="Medium Shading 1 Accent 2" w:semiHidden="0" w:uiPriority="63" w:unhideWhenUsed="0"/>
-    <w:lsdException w:name="Medium Shading 2 Accent 2" w:semiHidden="0" w:uiPriority="64" w:unhideWhenUsed="0"/>
-    <w:lsdException w:name="Medium List 1 Accent 2" w:semiHidden="0" w:uiPriority="65" w:unhideWhenUsed="0"/>
-    <w:lsdException w:name="Medium List 2 Accent 2" w:semiHidden="0" w:uiPriority="66" w:unhideWhenUsed="0"/>
-    <w:lsdException w:name="Medium Grid 1 Accent 2" w:semiHidden="0" w:uiPriority="67" w:unhideWhenUsed="0"/>
-    <w:lsdException w:name="Medium Grid 2 Accent 2" w:semiHidden="0" w:uiPriority="68" w:unhideWhenUsed="0"/>
-    <w:lsdException w:name="Medium Grid 3 Accent 2" w:semiHidden="0" w:uiPriority="69" w:unhideWhenUsed="0"/>
-    <w:lsdException w:name="Dark List Accent 2" w:semiHidden="0" w:uiPriority="70" w:unhideWhenUsed="0"/>
-    <w:lsdException w:name="Colorful Shading Accent 2" w:semiHidden="0" w:uiPriority="71" w:unhideWhenUsed="0"/>
-    <w:lsdException w:name="Colorful List Accent 2" w:semiHidden="0" w:uiPriority="72" w:unhideWhenUsed="0"/>
-    <w:lsdException w:name="Colorful Grid Accent 2" w:semiHidden="0" w:uiPriority="73" w:unhideWhenUsed="0"/>
-    <w:lsdException w:name="Light Shading Accent 3" w:semiHidden="0" w:uiPriority="60" w:unhideWhenUsed="0"/>
-    <w:lsdException w:name="Light List Accent 3" w:semiHidden="0" w:uiPriority="61" w:unhideWhenUsed="0"/>
-    <w:lsdException w:name="Light Grid Accent 3" w:semiHidden="0" w:uiPriority="62" w:unhideWhenUsed="0"/>
-    <w:lsdException w:name="Medium Shading 1 Accent 3" w:semiHidden="0" w:uiPriority="63" w:unhideWhenUsed="0"/>
-    <w:lsdException w:name="Medium Shading 2 Accent 3" w:semiHidden="0" w:uiPriority="64" w:unhideWhenUsed="0"/>
-    <w:lsdException w:name="Medium List 1 Accent 3" w:semiHidden="0" w:uiPriority="65" w:unhideWhenUsed="0"/>
-    <w:lsdException w:name="Medium List 2 Accent 3" w:semiHidden="0" w:uiPriority="66" w:unhideWhenUsed="0"/>
-    <w:lsdException w:name="Medium Grid 1 Accent 3" w:semiHidden="0" w:uiPriority="67" w:unhideWhenUsed="0"/>
-    <w:lsdException w:name="Medium Grid 2 Accent 3" w:semiHidden="0" w:uiPriority="68" w:unhideWhenUsed="0"/>
-    <w:lsdException w:name="Medium Grid 3 Accent 3" w:semiHidden="0" w:uiPriority="69" w:unhideWhenUsed="0"/>
-    <w:lsdException w:name="Dark List Accent 3" w:semiHidden="0" w:uiPriority="70" w:unhideWhenUsed="0"/>
-    <w:lsdException w:name="Colorful Shading Accent 3" w:semiHidden="0" w:uiPriority="71" w:unhideWhenUsed="0"/>
-    <w:lsdException w:name="Colorful List Accent 3" w:semiHidden="0" w:uiPriority="72" w:unhideWhenUsed="0"/>
-    <w:lsdException w:name="Colorful Grid Accent 3" w:semiHidden="0" w:uiPriority="73" w:unhideWhenUsed="0"/>
-    <w:lsdException w:name="Light Shading Accent 4" w:semiHidden="0" w:uiPriority="60" w:unhideWhenUsed="0"/>
-    <w:lsdException w:name="Light List Accent 4" w:semiHidden="0" w:uiPriority="61" w:unhideWhenUsed="0"/>
-    <w:lsdException w:name="Light Grid Accent 4" w:semiHidden="0" w:uiPriority="62" w:unhideWhenUsed="0"/>
-    <w:lsdException w:name="Medium Shading 1 Accent 4" w:semiHidden="0" w:uiPriority="63" w:unhideWhenUsed="0"/>
-    <w:lsdException w:name="Medium Shading 2 Accent 4" w:semiHidden="0" w:uiPriority="64" w:unhideWhenUsed="0"/>
-    <w:lsdException w:name="Medium List 1 Accent 4" w:semiHidden="0" w:uiPriority="65" w:unhideWhenUsed="0"/>
-    <w:lsdException w:name="Medium List 2 Accent 4" w:semiHidden="0" w:uiPriority="66" w:unhideWhenUsed="0"/>
-    <w:lsdException w:name="Medium Grid 1 Accent 4" w:semiHidden="0" w:uiPriority="67" w:unhideWhenUsed="0"/>
-    <w:lsdException w:name="Medium Grid 2 Accent 4" w:semiHidden="0" w:uiPriority="68" w:unhideWhenUsed="0"/>
-    <w:lsdException w:name="Medium Grid 3 Accent 4" w:semiHidden="0" w:uiPriority="69" w:unhideWhenUsed="0"/>
-    <w:lsdException w:name="Dark List Accent 4" w:semiHidden="0" w:uiPriority="70" w:unhideWhenUsed="0"/>
-    <w:lsdException w:name="Colorful Shading Accent 4" w:semiHidden="0" w:uiPriority="71" w:unhideWhenUsed="0"/>
-    <w:lsdException w:name="Colorful List Accent 4" w:semiHidden="0" w:uiPriority="72" w:unhideWhenUsed="0"/>
-    <w:lsdException w:name="Colorful Grid Accent 4" w:semiHidden="0" w:uiPriority="73" w:unhideWhenUsed="0"/>
-    <w:lsdException w:name="Light Shading Accent 5" w:semiHidden="0" w:uiPriority="60" w:unhideWhenUsed="0"/>
-    <w:lsdException w:name="Light List Accent 5" w:semiHidden="0" w:uiPriority="61" w:unhideWhenUsed="0"/>
-    <w:lsdException w:name="Light Grid Accent 5" w:semiHidden="0" w:uiPriority="62" w:unhideWhenUsed="0"/>
-    <w:lsdException w:name="Medium Shading 1 Accent 5" w:semiHidden="0" w:uiPriority="63" w:unhideWhenUsed="0"/>
-    <w:lsdException w:name="Medium Shading 2 Accent 5" w:semiHidden="0" w:uiPriority="64" w:unhideWhenUsed="0"/>
-    <w:lsdException w:name="Medium List 1 Accent 5" w:semiHidden="0" w:uiPriority="65" w:unhideWhenUsed="0"/>
-    <w:lsdException w:name="Medium List 2 Accent 5" w:semiHidden="0" w:uiPriority="66" w:unhideWhenUsed="0"/>
-    <w:lsdException w:name="Medium Grid 1 Accent 5" w:semiHidden="0" w:uiPriority="67" w:unhideWhenUsed="0"/>
-    <w:lsdException w:name="Medium Grid 2 Accent 5" w:semiHidden="0" w:uiPriority="68" w:unhideWhenUsed="0"/>
-    <w:lsdException w:name="Medium Grid 3 Accent 5" w:semiHidden="0" w:uiPriority="69" w:unhideWhenUsed="0"/>
-    <w:lsdException w:name="Dark List Accent 5" w:semiHidden="0" w:uiPriority="70" w:unhideWhenUsed="0"/>
-    <w:lsdException w:name="Colorful Shading Accent 5" w:semiHidden="0" w:uiPriority="71" w:unhideWhenUsed="0"/>
-    <w:lsdException w:name="Colorful List Accent 5" w:semiHidden="0" w:uiPriority="72" w:unhideWhenUsed="0"/>
-    <w:lsdException w:name="Colorful Grid Accent 5" w:semiHidden="0" w:uiPriority="73" w:unhideWhenUsed="0"/>
-    <w:lsdException w:name="Light Shading Accent 6" w:semiHidden="0" w:uiPriority="60" w:unhideWhenUsed="0"/>
-    <w:lsdException w:name="Light List Accent 6" w:semiHidden="0" w:uiPriority="61" w:unhideWhenUsed="0"/>
-    <w:lsdException w:name="Light Grid Accent 6" w:semiHidden="0" w:uiPriority="62" w:unhideWhenUsed="0"/>
-    <w:lsdException w:name="Medium Shading 1 Accent 6" w:semiHidden="0" w:uiPriority="63" w:unhideWhenUsed="0"/>
-    <w:lsdException w:name="Medium Shading 2 Accent 6" w:semiHidden="0" w:uiPriority="64" w:unhideWhenUsed="0"/>
-    <w:lsdException w:name="Medium List 1 Accent 6" w:semiHidden="0" w:uiPriority="65" w:unhideWhenUsed="0"/>
-    <w:lsdException w:name="Medium List 2 Accent 6" w:semiHidden="0" w:uiPriority="66" w:unhideWhenUsed="0"/>
-    <w:lsdException w:name="Medium Grid 1 Accent 6" w:semiHidden="0" w:uiPriority="67" w:unhideWhenUsed="0"/>
-    <w:lsdException w:name="Medium Grid 2 Accent 6" w:semiHidden="0" w:uiPriority="68" w:unhideWhenUsed="0"/>
-    <w:lsdException w:name="Medium Grid 3 Accent 6" w:semiHidden="0" w:uiPriority="69" w:unhideWhenUsed="0"/>
-    <w:lsdException w:name="Dark List Accent 6" w:semiHidden="0" w:uiPriority="70" w:unhideWhenUsed="0"/>
-    <w:lsdException w:name="Colorful Shading Accent 6" w:semiHidden="0" w:uiPriority="71" w:unhideWhenUsed="0"/>
-    <w:lsdException w:name="Colorful List Accent 6" w:semiHidden="0" w:uiPriority="72" w:unhideWhenUsed="0"/>
-    <w:lsdException w:name="Colorful Grid Accent 6" w:semiHidden="0" w:uiPriority="73" w:unhideWhenUsed="0"/>
-    <w:lsdException w:name="Subtle Emphasis" w:semiHidden="0" w:uiPriority="19" w:unhideWhenUsed="0" w:qFormat="1"/>
-    <w:lsdException w:name="Intense Emphasis" w:semiHidden="0" w:uiPriority="21" w:unhideWhenUsed="0" w:qFormat="1"/>
-    <w:lsdException w:name="Subtle Reference" w:semiHidden="0" w:uiPriority="31" w:unhideWhenUsed="0" w:qFormat="1"/>
-    <w:lsdException w:name="Intense Reference" w:semiHidden="0" w:uiPriority="32" w:unhideWhenUsed="0" w:qFormat="1"/>
-    <w:lsdException w:name="Book Title" w:semiHidden="0" w:uiPriority="33" w:unhideWhenUsed="0" w:qFormat="1"/>
-    <w:lsdException w:name="Bibliography" w:uiPriority="37"/>
-    <w:lsdException w:name="TOC Heading" w:uiPriority="39" w:qFormat="1"/>
+  <w:latentStyles w:defLockedState="0" w:defUIPriority="99" w:defSemiHidden="0" w:defUnhideWhenUsed="0" w:defQFormat="0" w:count="375">
+    <w:lsdException w:name="Normal" w:uiPriority="0" w:qFormat="1"/>
+    <w:lsdException w:name="heading 1" w:uiPriority="9" w:qFormat="1"/>
+    <w:lsdException w:name="heading 2" w:semiHidden="1" w:uiPriority="9" w:unhideWhenUsed="1" w:qFormat="1"/>
+    <w:lsdException w:name="heading 3" w:semiHidden="1" w:uiPriority="9" w:unhideWhenUsed="1" w:qFormat="1"/>
+    <w:lsdException w:name="heading 4" w:semiHidden="1" w:uiPriority="9" w:unhideWhenUsed="1" w:qFormat="1"/>
+    <w:lsdException w:name="heading 5" w:semiHidden="1" w:uiPriority="9" w:unhideWhenUsed="1" w:qFormat="1"/>
+    <w:lsdException w:name="heading 6" w:semiHidden="1" w:uiPriority="9" w:unhideWhenUsed="1" w:qFormat="1"/>
+    <w:lsdException w:name="heading 7" w:semiHidden="1" w:uiPriority="9" w:unhideWhenUsed="1" w:qFormat="1"/>
+    <w:lsdException w:name="heading 8" w:semiHidden="1" w:uiPriority="9" w:unhideWhenUsed="1" w:qFormat="1"/>
+    <w:lsdException w:name="heading 9" w:semiHidden="1" w:uiPriority="9" w:unhideWhenUsed="1" w:qFormat="1"/>
+    <w:lsdException w:name="index 1" w:semiHidden="1" w:unhideWhenUsed="1"/>
+    <w:lsdException w:name="index 2" w:semiHidden="1" w:unhideWhenUsed="1"/>
+    <w:lsdException w:name="index 3" w:semiHidden="1" w:unhideWhenUsed="1"/>
+    <w:lsdException w:name="index 4" w:semiHidden="1" w:unhideWhenUsed="1"/>
+    <w:lsdException w:name="index 5" w:semiHidden="1" w:unhideWhenUsed="1"/>
+    <w:lsdException w:name="index 6" w:semiHidden="1" w:unhideWhenUsed="1"/>
+    <w:lsdException w:name="index 7" w:semiHidden="1" w:unhideWhenUsed="1"/>
+    <w:lsdException w:name="index 8" w:semiHidden="1" w:unhideWhenUsed="1"/>
+    <w:lsdException w:name="index 9" w:semiHidden="1" w:unhideWhenUsed="1"/>
+    <w:lsdException w:name="toc 1" w:semiHidden="1" w:uiPriority="39" w:unhideWhenUsed="1"/>
+    <w:lsdException w:name="toc 2" w:semiHidden="1" w:uiPriority="39" w:unhideWhenUsed="1"/>
+    <w:lsdException w:name="toc 3" w:semiHidden="1" w:uiPriority="39" w:unhideWhenUsed="1"/>
+    <w:lsdException w:name="toc 4" w:semiHidden="1" w:uiPriority="39" w:unhideWhenUsed="1"/>
+    <w:lsdException w:name="toc 5" w:semiHidden="1" w:uiPriority="39" w:unhideWhenUsed="1"/>
+    <w:lsdException w:name="toc 6" w:semiHidden="1" w:uiPriority="39" w:unhideWhenUsed="1"/>
+    <w:lsdException w:name="toc 7" w:semiHidden="1" w:uiPriority="39" w:unhideWhenUsed="1"/>
+    <w:lsdException w:name="toc 8" w:semiHidden="1" w:uiPriority="39" w:unhideWhenUsed="1"/>
+    <w:lsdException w:name="toc 9" w:semiHidden="1" w:uiPriority="39" w:unhideWhenUsed="1"/>
+    <w:lsdException w:name="Normal Indent" w:semiHidden="1" w:unhideWhenUsed="1"/>
+    <w:lsdException w:name="footnote text" w:semiHidden="1" w:unhideWhenUsed="1"/>
+    <w:lsdException w:name="annotation text" w:semiHidden="1" w:unhideWhenUsed="1"/>
+    <w:lsdException w:name="header" w:semiHidden="1" w:unhideWhenUsed="1"/>
+    <w:lsdException w:name="footer" w:semiHidden="1" w:unhideWhenUsed="1"/>
+    <w:lsdException w:name="index heading" w:semiHidden="1" w:unhideWhenUsed="1"/>
+    <w:lsdException w:name="caption" w:semiHidden="1" w:uiPriority="35" w:unhideWhenUsed="1" w:qFormat="1"/>
+    <w:lsdException w:name="table of figures" w:semiHidden="1" w:unhideWhenUsed="1"/>
+    <w:lsdException w:name="envelope address" w:semiHidden="1" w:unhideWhenUsed="1"/>
+    <w:lsdException w:name="envelope return" w:semiHidden="1" w:unhideWhenUsed="1"/>
+    <w:lsdException w:name="footnote reference" w:semiHidden="1" w:unhideWhenUsed="1"/>
+    <w:lsdException w:name="annotation reference" w:semiHidden="1" w:unhideWhenUsed="1"/>
+    <w:lsdException w:name="line number" w:semiHidden="1" w:unhideWhenUsed="1"/>
+    <w:lsdException w:name="page number" w:semiHidden="1" w:unhideWhenUsed="1"/>
+    <w:lsdException w:name="endnote reference" w:semiHidden="1" w:unhideWhenUsed="1"/>
+    <w:lsdException w:name="endnote text" w:semiHidden="1" w:unhideWhenUsed="1"/>
+    <w:lsdException w:name="table of authorities" w:semiHidden="1" w:unhideWhenUsed="1"/>
+    <w:lsdException w:name="macro" w:semiHidden="1" w:unhideWhenUsed="1"/>
+    <w:lsdException w:name="toa heading" w:semiHidden="1" w:unhideWhenUsed="1"/>
+    <w:lsdException w:name="List" w:semiHidden="1" w:unhideWhenUsed="1"/>
+    <w:lsdException w:name="List Bullet" w:semiHidden="1" w:unhideWhenUsed="1"/>
+    <w:lsdException w:name="List Number" w:semiHidden="1" w:unhideWhenUsed="1"/>
+    <w:lsdException w:name="List 2" w:semiHidden="1" w:unhideWhenUsed="1"/>
+    <w:lsdException w:name="List 3" w:semiHidden="1" w:unhideWhenUsed="1"/>
+    <w:lsdException w:name="List 4" w:semiHidden="1" w:unhideWhenUsed="1"/>
+    <w:lsdException w:name="List 5" w:semiHidden="1" w:unhideWhenUsed="1"/>
+    <w:lsdException w:name="List Bullet 2" w:semiHidden="1" w:unhideWhenUsed="1"/>
+    <w:lsdException w:name="List Bullet 3" w:semiHidden="1" w:unhideWhenUsed="1"/>
+    <w:lsdException w:name="List Bullet 4" w:semiHidden="1" w:unhideWhenUsed="1"/>
+    <w:lsdException w:name="List Bullet 5" w:semiHidden="1" w:unhideWhenUsed="1"/>
+    <w:lsdException w:name="List Number 2" w:semiHidden="1" w:unhideWhenUsed="1"/>
+    <w:lsdException w:name="List Number 3" w:semiHidden="1" w:unhideWhenUsed="1"/>
+    <w:lsdException w:name="List Number 4" w:semiHidden="1" w:unhideWhenUsed="1"/>
+    <w:lsdException w:name="List Number 5" w:semiHidden="1" w:unhideWhenUsed="1"/>
+    <w:lsdException w:name="Title" w:uiPriority="10" w:qFormat="1"/>
+    <w:lsdException w:name="Closing" w:semiHidden="1" w:unhideWhenUsed="1"/>
+    <w:lsdException w:name="Signature" w:semiHidden="1" w:unhideWhenUsed="1"/>
+    <w:lsdException w:name="Default Paragraph Font" w:semiHidden="1" w:uiPriority="1" w:unhideWhenUsed="1"/>
+    <w:lsdException w:name="Body Text" w:semiHidden="1" w:unhideWhenUsed="1"/>
+    <w:lsdException w:name="Body Text Indent" w:semiHidden="1" w:unhideWhenUsed="1"/>
+    <w:lsdException w:name="List Continue" w:semiHidden="1" w:unhideWhenUsed="1"/>
+    <w:lsdException w:name="List Continue 2" w:semiHidden="1" w:unhideWhenUsed="1"/>
+    <w:lsdException w:name="List Continue 3" w:semiHidden="1" w:unhideWhenUsed="1"/>
+    <w:lsdException w:name="List Continue 4" w:semiHidden="1" w:unhideWhenUsed="1"/>
+    <w:lsdException w:name="List Continue 5" w:semiHidden="1" w:unhideWhenUsed="1"/>
+    <w:lsdException w:name="Message Header" w:semiHidden="1" w:unhideWhenUsed="1"/>
+    <w:lsdException w:name="Subtitle" w:uiPriority="11" w:qFormat="1"/>
+    <w:lsdException w:name="Salutation" w:semiHidden="1" w:unhideWhenUsed="1"/>
+    <w:lsdException w:name="Date" w:semiHidden="1" w:unhideWhenUsed="1"/>
+    <w:lsdException w:name="Body Text First Indent" w:semiHidden="1" w:unhideWhenUsed="1"/>
+    <w:lsdException w:name="Body Text First Indent 2" w:semiHidden="1" w:unhideWhenUsed="1"/>
+    <w:lsdException w:name="Note Heading" w:semiHidden="1" w:unhideWhenUsed="1"/>
+    <w:lsdException w:name="Body Text 2" w:semiHidden="1" w:unhideWhenUsed="1"/>
+    <w:lsdException w:name="Body Text 3" w:semiHidden="1" w:unhideWhenUsed="1"/>
+    <w:lsdException w:name="Body Text Indent 2" w:semiHidden="1" w:unhideWhenUsed="1"/>
+    <w:lsdException w:name="Body Text Indent 3" w:semiHidden="1" w:unhideWhenUsed="1"/>
+    <w:lsdException w:name="Block Text" w:semiHidden="1" w:unhideWhenUsed="1"/>
+    <w:lsdException w:name="Hyperlink" w:semiHidden="1" w:unhideWhenUsed="1"/>
+    <w:lsdException w:name="FollowedHyperlink" w:semiHidden="1" w:unhideWhenUsed="1"/>
+    <w:lsdException w:name="Strong" w:uiPriority="22" w:qFormat="1"/>
+    <w:lsdException w:name="Emphasis" w:uiPriority="20" w:qFormat="1"/>
+    <w:lsdException w:name="Document Map" w:semiHidden="1" w:unhideWhenUsed="1"/>
+    <w:lsdException w:name="Plain Text" w:semiHidden="1" w:unhideWhenUsed="1"/>
+    <w:lsdException w:name="E-mail Signature" w:semiHidden="1" w:unhideWhenUsed="1"/>
+    <w:lsdException w:name="HTML Top of Form" w:semiHidden="1" w:unhideWhenUsed="1"/>
+    <w:lsdException w:name="HTML Bottom of Form" w:semiHidden="1" w:unhideWhenUsed="1"/>
+    <w:lsdException w:name="Normal (Web)" w:semiHidden="1" w:unhideWhenUsed="1"/>
+    <w:lsdException w:name="HTML Acronym" w:semiHidden="1" w:unhideWhenUsed="1"/>
+    <w:lsdException w:name="HTML Address" w:semiHidden="1" w:unhideWhenUsed="1"/>
+    <w:lsdException w:name="HTML Cite" w:semiHidden="1" w:unhideWhenUsed="1"/>
+    <w:lsdException w:name="HTML Code" w:semiHidden="1" w:unhideWhenUsed="1"/>
+    <w:lsdException w:name="HTML Definition" w:semiHidden="1" w:unhideWhenUsed="1"/>
+    <w:lsdException w:name="HTML Keyboard" w:semiHidden="1" w:unhideWhenUsed="1"/>
+    <w:lsdException w:name="HTML Preformatted" w:semiHidden="1" w:unhideWhenUsed="1"/>
+    <w:lsdException w:name="HTML Sample" w:semiHidden="1" w:unhideWhenUsed="1"/>
+    <w:lsdException w:name="HTML Typewriter" w:semiHidden="1" w:unhideWhenUsed="1"/>
+    <w:lsdException w:name="HTML Variable" w:semiHidden="1" w:unhideWhenUsed="1"/>
+    <w:lsdException w:name="Normal Table" w:semiHidden="1" w:unhideWhenUsed="1"/>
+    <w:lsdException w:name="annotation subject" w:semiHidden="1" w:unhideWhenUsed="1"/>
+    <w:lsdException w:name="No List" w:semiHidden="1" w:unhideWhenUsed="1"/>
+    <w:lsdException w:name="Outline List 1" w:semiHidden="1" w:unhideWhenUsed="1"/>
+    <w:lsdException w:name="Outline List 2" w:semiHidden="1" w:unhideWhenUsed="1"/>
+    <w:lsdException w:name="Outline List 3" w:semiHidden="1" w:unhideWhenUsed="1"/>
+    <w:lsdException w:name="Table Simple 1" w:semiHidden="1" w:unhideWhenUsed="1"/>
+    <w:lsdException w:name="Table Simple 2" w:semiHidden="1" w:unhideWhenUsed="1"/>
+    <w:lsdException w:name="Table Simple 3" w:semiHidden="1" w:unhideWhenUsed="1"/>
+    <w:lsdException w:name="Table Classic 1" w:semiHidden="1" w:unhideWhenUsed="1"/>
+    <w:lsdException w:name="Table Classic 2" w:semiHidden="1" w:unhideWhenUsed="1"/>
+    <w:lsdException w:name="Table Classic 3" w:semiHidden="1" w:unhideWhenUsed="1"/>
+    <w:lsdException w:name="Table Classic 4" w:semiHidden="1" w:unhideWhenUsed="1"/>
+    <w:lsdException w:name="Table Colorful 1" w:semiHidden="1" w:unhideWhenUsed="1"/>
+    <w:lsdException w:name="Table Colorful 2" w:semiHidden="1" w:unhideWhenUsed="1"/>
+    <w:lsdException w:name="Table Colorful 3" w:semiHidden="1" w:unhideWhenUsed="1"/>
+    <w:lsdException w:name="Table Columns 1" w:semiHidden="1" w:unhideWhenUsed="1"/>
+    <w:lsdException w:name="Table Columns 2" w:semiHidden="1" w:unhideWhenUsed="1"/>
+    <w:lsdException w:name="Table Columns 3" w:semiHidden="1" w:unhideWhenUsed="1"/>
+    <w:lsdException w:name="Table Columns 4" w:semiHidden="1" w:unhideWhenUsed="1"/>
+    <w:lsdException w:name="Table Columns 5" w:semiHidden="1" w:unhideWhenUsed="1"/>
+    <w:lsdException w:name="Table Grid 1" w:semiHidden="1" w:unhideWhenUsed="1"/>
+    <w:lsdException w:name="Table Grid 2" w:semiHidden="1" w:unhideWhenUsed="1"/>
+    <w:lsdException w:name="Table Grid 3" w:semiHidden="1" w:unhideWhenUsed="1"/>
+    <w:lsdException w:name="Table Grid 4" w:semiHidden="1" w:unhideWhenUsed="1"/>
+    <w:lsdException w:name="Table Grid 5" w:semiHidden="1" w:unhideWhenUsed="1"/>
+    <w:lsdException w:name="Table Grid 6" w:semiHidden="1" w:unhideWhenUsed="1"/>
+    <w:lsdException w:name="Table Grid 7" w:semiHidden="1" w:unhideWhenUsed="1"/>
+    <w:lsdException w:name="Table Grid 8" w:semiHidden="1" w:unhideWhenUsed="1"/>
+    <w:lsdException w:name="Table List 1" w:semiHidden="1" w:unhideWhenUsed="1"/>
+    <w:lsdException w:name="Table List 2" w:semiHidden="1" w:unhideWhenUsed="1"/>
+    <w:lsdException w:name="Table List 3" w:semiHidden="1" w:unhideWhenUsed="1"/>
+    <w:lsdException w:name="Table List 4" w:semiHidden="1" w:unhideWhenUsed="1"/>
+    <w:lsdException w:name="Table List 5" w:semiHidden="1" w:unhideWhenUsed="1"/>
+    <w:lsdException w:name="Table List 6" w:semiHidden="1" w:unhideWhenUsed="1"/>
+    <w:lsdException w:name="Table List 7" w:semiHidden="1" w:unhideWhenUsed="1"/>
+    <w:lsdException w:name="Table List 8" w:semiHidden="1" w:unhideWhenUsed="1"/>
+    <w:lsdException w:name="Table 3D effects 1" w:semiHidden="1" w:unhideWhenUsed="1"/>
+    <w:lsdException w:name="Table 3D effects 2" w:semiHidden="1" w:unhideWhenUsed="1"/>
+    <w:lsdException w:name="Table 3D effects 3" w:semiHidden="1" w:unhideWhenUsed="1"/>
+    <w:lsdException w:name="Table Contemporary" w:semiHidden="1" w:unhideWhenUsed="1"/>
+    <w:lsdException w:name="Table Elegant" w:semiHidden="1" w:unhideWhenUsed="1"/>
+    <w:lsdException w:name="Table Professional" w:semiHidden="1" w:unhideWhenUsed="1"/>
+    <w:lsdException w:name="Table Subtle 1" w:semiHidden="1" w:unhideWhenUsed="1"/>
+    <w:lsdException w:name="Table Subtle 2" w:semiHidden="1" w:unhideWhenUsed="1"/>
+    <w:lsdException w:name="Table Web 1" w:semiHidden="1" w:unhideWhenUsed="1"/>
+    <w:lsdException w:name="Table Web 2" w:semiHidden="1" w:unhideWhenUsed="1"/>
+    <w:lsdException w:name="Table Web 3" w:semiHidden="1" w:unhideWhenUsed="1"/>
+    <w:lsdException w:name="Balloon Text" w:semiHidden="1" w:unhideWhenUsed="1"/>
+    <w:lsdException w:name="Table Grid" w:semiHidden="1" w:uiPriority="59" w:unhideWhenUsed="1"/>
+    <w:lsdException w:name="Table Theme" w:semiHidden="1" w:unhideWhenUsed="1"/>
+    <w:lsdException w:name="Placeholder Text" w:semiHidden="1"/>
+    <w:lsdException w:name="No Spacing" w:uiPriority="1" w:qFormat="1"/>
+    <w:lsdException w:name="Light Shading" w:uiPriority="60"/>
+    <w:lsdException w:name="Light List" w:uiPriority="61"/>
+    <w:lsdException w:name="Light Grid" w:uiPriority="62"/>
+    <w:lsdException w:name="Medium Shading 1" w:uiPriority="63"/>
+    <w:lsdException w:name="Medium Shading 2" w:uiPriority="64"/>
+    <w:lsdException w:name="Medium List 1" w:uiPriority="65"/>
+    <w:lsdException w:name="Medium List 2" w:uiPriority="66"/>
+    <w:lsdException w:name="Medium Grid 1" w:uiPriority="67"/>
+    <w:lsdException w:name="Medium Grid 2" w:uiPriority="68"/>
+    <w:lsdException w:name="Medium Grid 3" w:uiPriority="69"/>
+    <w:lsdException w:name="Dark List" w:uiPriority="70"/>
+    <w:lsdException w:name="Colorful Shading" w:uiPriority="71"/>
+    <w:lsdException w:name="Colorful List" w:uiPriority="72"/>
+    <w:lsdException w:name="Colorful Grid" w:uiPriority="73"/>
+    <w:lsdException w:name="Light Shading Accent 1" w:uiPriority="60"/>
+    <w:lsdException w:name="Light List Accent 1" w:uiPriority="61"/>
+    <w:lsdException w:name="Light Grid Accent 1" w:uiPriority="62"/>
+    <w:lsdException w:name="Medium Shading 1 Accent 1" w:uiPriority="63"/>
+    <w:lsdException w:name="Medium Shading 2 Accent 1" w:uiPriority="64"/>
+    <w:lsdException w:name="Medium List 1 Accent 1" w:uiPriority="65"/>
+    <w:lsdException w:name="Revision" w:semiHidden="1"/>
+    <w:lsdException w:name="List Paragraph" w:uiPriority="34" w:qFormat="1"/>
+    <w:lsdException w:name="Quote" w:uiPriority="29" w:qFormat="1"/>
+    <w:lsdException w:name="Intense Quote" w:uiPriority="30" w:qFormat="1"/>
+    <w:lsdException w:name="Medium List 2 Accent 1" w:uiPriority="66"/>
+    <w:lsdException w:name="Medium Grid 1 Accent 1" w:uiPriority="67"/>
+    <w:lsdException w:name="Medium Grid 2 Accent 1" w:uiPriority="68"/>
+    <w:lsdException w:name="Medium Grid 3 Accent 1" w:uiPriority="69"/>
+    <w:lsdException w:name="Dark List Accent 1" w:uiPriority="70"/>
+    <w:lsdException w:name="Colorful Shading Accent 1" w:uiPriority="71"/>
+    <w:lsdException w:name="Colorful List Accent 1" w:uiPriority="72"/>
+    <w:lsdException w:name="Colorful Grid Accent 1" w:uiPriority="73"/>
+    <w:lsdException w:name="Light Shading Accent 2" w:uiPriority="60"/>
+    <w:lsdException w:name="Light List Accent 2" w:uiPriority="61"/>
+    <w:lsdException w:name="Light Grid Accent 2" w:uiPriority="62"/>
+    <w:lsdException w:name="Medium Shading 1 Accent 2" w:uiPriority="63"/>
+    <w:lsdException w:name="Medium Shading 2 Accent 2" w:uiPriority="64"/>
+    <w:lsdException w:name="Medium List 1 Accent 2" w:uiPriority="65"/>
+    <w:lsdException w:name="Medium List 2 Accent 2" w:uiPriority="66"/>
+    <w:lsdException w:name="Medium Grid 1 Accent 2" w:uiPriority="67"/>
+    <w:lsdException w:name="Medium Grid 2 Accent 2" w:uiPriority="68"/>
+    <w:lsdException w:name="Medium Grid 3 Accent 2" w:uiPriority="69"/>
+    <w:lsdException w:name="Dark List Accent 2" w:uiPriority="70"/>
+    <w:lsdException w:name="Colorful Shading Accent 2" w:uiPriority="71"/>
+    <w:lsdException w:name="Colorful List Accent 2" w:uiPriority="72"/>
+    <w:lsdException w:name="Colorful Grid Accent 2" w:uiPriority="73"/>
+    <w:lsdException w:name="Light Shading Accent 3" w:uiPriority="60"/>
+    <w:lsdException w:name="Light List Accent 3" w:uiPriority="61"/>
+    <w:lsdException w:name="Light Grid Accent 3" w:uiPriority="62"/>
+    <w:lsdException w:name="Medium Shading 1 Accent 3" w:uiPriority="63"/>
+    <w:lsdException w:name="Medium Shading 2 Accent 3" w:uiPriority="64"/>
+    <w:lsdException w:name="Medium List 1 Accent 3" w:uiPriority="65"/>
+    <w:lsdException w:name="Medium List 2 Accent 3" w:uiPriority="66"/>
+    <w:lsdException w:name="Medium Grid 1 Accent 3" w:uiPriority="67"/>
+    <w:lsdException w:name="Medium Grid 2 Accent 3" w:uiPriority="68"/>
+    <w:lsdException w:name="Medium Grid 3 Accent 3" w:uiPriority="69"/>
+    <w:lsdException w:name="Dark List Accent 3" w:uiPriority="70"/>
+    <w:lsdException w:name="Colorful Shading Accent 3" w:uiPriority="71"/>
+    <w:lsdException w:name="Colorful List Accent 3" w:uiPriority="72"/>
+    <w:lsdException w:name="Colorful Grid Accent 3" w:uiPriority="73"/>
+    <w:lsdException w:name="Light Shading Accent 4" w:uiPriority="60"/>
+    <w:lsdException w:name="Light List Accent 4" w:uiPriority="61"/>
+    <w:lsdException w:name="Light Grid Accent 4" w:uiPriority="62"/>
+    <w:lsdException w:name="Medium Shading 1 Accent 4" w:uiPriority="63"/>
+    <w:lsdException w:name="Medium Shading 2 Accent 4" w:uiPriority="64"/>
+    <w:lsdException w:name="Medium List 1 Accent 4" w:uiPriority="65"/>
+    <w:lsdException w:name="Medium List 2 Accent 4" w:uiPriority="66"/>
+    <w:lsdException w:name="Medium Grid 1 Accent 4" w:uiPriority="67"/>
+    <w:lsdException w:name="Medium Grid 2 Accent 4" w:uiPriority="68"/>
+    <w:lsdException w:name="Medium Grid 3 Accent 4" w:uiPriority="69"/>
+    <w:lsdException w:name="Dark List Accent 4" w:uiPriority="70"/>
+    <w:lsdException w:name="Colorful Shading Accent 4" w:uiPriority="71"/>
+    <w:lsdException w:name="Colorful List Accent 4" w:uiPriority="72"/>
+    <w:lsdException w:name="Colorful Grid Accent 4" w:uiPriority="73"/>
+    <w:lsdException w:name="Light Shading Accent 5" w:uiPriority="60"/>
+    <w:lsdException w:name="Light List Accent 5" w:uiPriority="61"/>
+    <w:lsdException w:name="Light Grid Accent 5" w:uiPriority="62"/>
+    <w:lsdException w:name="Medium Shading 1 Accent 5" w:uiPriority="63"/>
+    <w:lsdException w:name="Medium Shading 2 Accent 5" w:uiPriority="64"/>
+    <w:lsdException w:name="Medium List 1 Accent 5" w:uiPriority="65"/>
+    <w:lsdException w:name="Medium List 2 Accent 5" w:uiPriority="66"/>
+    <w:lsdException w:name="Medium Grid 1 Accent 5" w:uiPriority="67"/>
+    <w:lsdException w:name="Medium Grid 2 Accent 5" w:uiPriority="68"/>
+    <w:lsdException w:name="Medium Grid 3 Accent 5" w:uiPriority="69"/>
+    <w:lsdException w:name="Dark List Accent 5" w:uiPriority="70"/>
+    <w:lsdException w:name="Colorful Shading Accent 5" w:uiPriority="71"/>
+    <w:lsdException w:name="Colorful List Accent 5" w:uiPriority="72"/>
+    <w:lsdException w:name="Colorful Grid Accent 5" w:uiPriority="73"/>
+    <w:lsdException w:name="Light Shading Accent 6" w:uiPriority="60"/>
+    <w:lsdException w:name="Light List Accent 6" w:uiPriority="61"/>
+    <w:lsdException w:name="Light Grid Accent 6" w:uiPriority="62"/>
+    <w:lsdException w:name="Medium Shading 1 Accent 6" w:uiPriority="63"/>
+    <w:lsdException w:name="Medium Shading 2 Accent 6" w:uiPriority="64"/>
+    <w:lsdException w:name="Medium List 1 Accent 6" w:uiPriority="65"/>
+    <w:lsdException w:name="Medium List 2 Accent 6" w:uiPriority="66"/>
+    <w:lsdException w:name="Medium Grid 1 Accent 6" w:uiPriority="67"/>
+    <w:lsdException w:name="Medium Grid 2 Accent 6" w:uiPriority="68"/>
+    <w:lsdException w:name="Medium Grid 3 Accent 6" w:uiPriority="69"/>
+    <w:lsdException w:name="Dark List Accent 6" w:uiPriority="70"/>
+    <w:lsdException w:name="Colorful Shading Accent 6" w:uiPriority="71"/>
+    <w:lsdException w:name="Colorful List Accent 6" w:uiPriority="72"/>
+    <w:lsdException w:name="Colorful Grid Accent 6" w:uiPriority="73"/>
+    <w:lsdException w:name="Subtle Emphasis" w:uiPriority="19" w:qFormat="1"/>
+    <w:lsdException w:name="Intense Emphasis" w:uiPriority="21" w:qFormat="1"/>
+    <w:lsdException w:name="Subtle Reference" w:uiPriority="31" w:qFormat="1"/>
+    <w:lsdException w:name="Intense Reference" w:uiPriority="32" w:qFormat="1"/>
+    <w:lsdException w:name="Book Title" w:uiPriority="33" w:qFormat="1"/>
+    <w:lsdException w:name="Bibliography" w:semiHidden="1" w:uiPriority="37" w:unhideWhenUsed="1"/>
+    <w:lsdException w:name="TOC Heading" w:semiHidden="1" w:uiPriority="39" w:unhideWhenUsed="1" w:qFormat="1"/>
+    <w:lsdException w:name="Plain Table 1" w:uiPriority="41"/>
+    <w:lsdException w:name="Plain Table 2" w:uiPriority="42"/>
+    <w:lsdException w:name="Plain Table 3" w:uiPriority="43"/>
+    <w:lsdException w:name="Plain Table 4" w:uiPriority="44"/>
+    <w:lsdException w:name="Plain Table 5" w:uiPriority="45"/>
+    <w:lsdException w:name="Grid Table Light" w:uiPriority="40"/>
+    <w:lsdException w:name="Grid Table 1 Light" w:uiPriority="46"/>
+    <w:lsdException w:name="Grid Table 2" w:uiPriority="47"/>
+    <w:lsdException w:name="Grid Table 3" w:uiPriority="48"/>
+    <w:lsdException w:name="Grid Table 4" w:uiPriority="49"/>
+    <w:lsdException w:name="Grid Table 5 Dark" w:uiPriority="50"/>
+    <w:lsdException w:name="Grid Table 6 Colorful" w:uiPriority="51"/>
+    <w:lsdException w:name="Grid Table 7 Colorful" w:uiPriority="52"/>
+    <w:lsdException w:name="Grid Table 1 Light Accent 1" w:uiPriority="46"/>
+    <w:lsdException w:name="Grid Table 2 Accent 1" w:uiPriority="47"/>
+    <w:lsdException w:name="Grid Table 3 Accent 1" w:uiPriority="48"/>
+    <w:lsdException w:name="Grid Table 4 Accent 1" w:uiPriority="49"/>
+    <w:lsdException w:name="Grid Table 5 Dark Accent 1" w:uiPriority="50"/>
+    <w:lsdException w:name="Grid Table 6 Colorful Accent 1" w:uiPriority="51"/>
+    <w:lsdException w:name="Grid Table 7 Colorful Accent 1" w:uiPriority="52"/>
+    <w:lsdException w:name="Grid Table 1 Light Accent 2" w:uiPriority="46"/>
+    <w:lsdException w:name="Grid Table 2 Accent 2" w:uiPriority="47"/>
+    <w:lsdException w:name="Grid Table 3 Accent 2" w:uiPriority="48"/>
+    <w:lsdException w:name="Grid Table 4 Accent 2" w:uiPriority="49"/>
+    <w:lsdException w:name="Grid Table 5 Dark Accent 2" w:uiPriority="50"/>
+    <w:lsdException w:name="Grid Table 6 Colorful Accent 2" w:uiPriority="51"/>
+    <w:lsdException w:name="Grid Table 7 Colorful Accent 2" w:uiPriority="52"/>
+    <w:lsdException w:name="Grid Table 1 Light Accent 3" w:uiPriority="46"/>
+    <w:lsdException w:name="Grid Table 2 Accent 3" w:uiPriority="47"/>
+    <w:lsdException w:name="Grid Table 3 Accent 3" w:uiPriority="48"/>
+    <w:lsdException w:name="Grid Table 4 Accent 3" w:uiPriority="49"/>
+    <w:lsdException w:name="Grid Table 5 Dark Accent 3" w:uiPriority="50"/>
+    <w:lsdException w:name="Grid Table 6 Colorful Accent 3" w:uiPriority="51"/>
+    <w:lsdException w:name="Grid Table 7 Colorful Accent 3" w:uiPriority="52"/>
+    <w:lsdException w:name="Grid Table 1 Light Accent 4" w:uiPriority="46"/>
+    <w:lsdException w:name="Grid Table 2 Accent 4" w:uiPriority="47"/>
+    <w:lsdException w:name="Grid Table 3 Accent 4" w:uiPriority="48"/>
+    <w:lsdException w:name="Grid Table 4 Accent 4" w:uiPriority="49"/>
+    <w:lsdException w:name="Grid Table 5 Dark Accent 4" w:uiPriority="50"/>
+    <w:lsdException w:name="Grid Table 6 Colorful Accent 4" w:uiPriority="51"/>
+    <w:lsdException w:name="Grid Table 7 Colorful Accent 4" w:uiPriority="52"/>
+    <w:lsdException w:name="Grid Table 1 Light Accent 5" w:uiPriority="46"/>
+    <w:lsdException w:name="Grid Table 2 Accent 5" w:uiPriority="47"/>
+    <w:lsdException w:name="Grid Table 3 Accent 5" w:uiPriority="48"/>
+    <w:lsdException w:name="Grid Table 4 Accent 5" w:uiPriority="49"/>
+    <w:lsdException w:name="Grid Table 5 Dark Accent 5" w:uiPriority="50"/>
+    <w:lsdException w:name="Grid Table 6 Colorful Accent 5" w:uiPriority="51"/>
+    <w:lsdException w:name="Grid Table 7 Colorful Accent 5" w:uiPriority="52"/>
+    <w:lsdException w:name="Grid Table 1 Light Accent 6" w:uiPriority="46"/>
+    <w:lsdException w:name="Grid Table 2 Accent 6" w:uiPriority="47"/>
+    <w:lsdException w:name="Grid Table 3 Accent 6" w:uiPriority="48"/>
+    <w:lsdException w:name="Grid Table 4 Accent 6" w:uiPriority="49"/>
+    <w:lsdException w:name="Grid Table 5 Dark Accent 6" w:uiPriority="50"/>
+    <w:lsdException w:name="Grid Table 6 Colorful Accent 6" w:uiPriority="51"/>
+    <w:lsdException w:name="Grid Table 7 Colorful Accent 6" w:uiPriority="52"/>
+    <w:lsdException w:name="List Table 1 Light" w:uiPriority="46"/>
+    <w:lsdException w:name="List Table 2" w:uiPriority="47"/>
+    <w:lsdException w:name="List Table 3" w:uiPriority="48"/>
+    <w:lsdException w:name="List Table 4" w:uiPriority="49"/>
+    <w:lsdException w:name="List Table 5 Dark" w:uiPriority="50"/>
+    <w:lsdException w:name="List Table 6 Colorful" w:uiPriority="51"/>
+    <w:lsdException w:name="List Table 7 Colorful" w:uiPriority="52"/>
+    <w:lsdException w:name="List Table 1 Light Accent 1" w:uiPriority="46"/>
+    <w:lsdException w:name="List Table 2 Accent 1" w:uiPriority="47"/>
+    <w:lsdException w:name="List Table 3 Accent 1" w:uiPriority="48"/>
+    <w:lsdException w:name="List Table 4 Accent 1" w:uiPriority="49"/>
+    <w:lsdException w:name="List Table 5 Dark Accent 1" w:uiPriority="50"/>
+    <w:lsdException w:name="List Table 6 Colorful Accent 1" w:uiPriority="51"/>
+    <w:lsdException w:name="List Table 7 Colorful Accent 1" w:uiPriority="52"/>
+    <w:lsdException w:name="List Table 1 Light Accent 2" w:uiPriority="46"/>
+    <w:lsdException w:name="List Table 2 Accent 2" w:uiPriority="47"/>
+    <w:lsdException w:name="List Table 3 Accent 2" w:uiPriority="48"/>
+    <w:lsdException w:name="List Table 4 Accent 2" w:uiPriority="49"/>
+    <w:lsdException w:name="List Table 5 Dark Accent 2" w:uiPriority="50"/>
+    <w:lsdException w:name="List Table 6 Colorful Accent 2" w:uiPriority="51"/>
+    <w:lsdException w:name="List Table 7 Colorful Accent 2" w:uiPriority="52"/>
+    <w:lsdException w:name="List Table 1 Light Accent 3" w:uiPriority="46"/>
+    <w:lsdException w:name="List Table 2 Accent 3" w:uiPriority="47"/>
+    <w:lsdException w:name="List Table 3 Accent 3" w:uiPriority="48"/>
+    <w:lsdException w:name="List Table 4 Accent 3" w:uiPriority="49"/>
+    <w:lsdException w:name="List Table 5 Dark Accent 3" w:uiPriority="50"/>
+    <w:lsdException w:name="List Table 6 Colorful Accent 3" w:uiPriority="51"/>
+    <w:lsdException w:name="List Table 7 Colorful Accent 3" w:uiPriority="52"/>
+    <w:lsdException w:name="List Table 1 Light Accent 4" w:uiPriority="46"/>
+    <w:lsdException w:name="List Table 2 Accent 4" w:uiPriority="47"/>
+    <w:lsdException w:name="List Table 3 Accent 4" w:uiPriority="48"/>
+    <w:lsdException w:name="List Table 4 Accent 4" w:uiPriority="49"/>
+    <w:lsdException w:name="List Table 5 Dark Accent 4" w:uiPriority="50"/>
+    <w:lsdException w:name="List Table 6 Colorful Accent 4" w:uiPriority="51"/>
+    <w:lsdException w:name="List Table 7 Colorful Accent 4" w:uiPriority="52"/>
+    <w:lsdException w:name="List Table 1 Light Accent 5" w:uiPriority="46"/>
+    <w:lsdException w:name="List Table 2 Accent 5" w:uiPriority="47"/>
+    <w:lsdException w:name="List Table 3 Accent 5" w:uiPriority="48"/>
+    <w:lsdException w:name="List Table 4 Accent 5" w:uiPriority="49"/>
+    <w:lsdException w:name="List Table 5 Dark Accent 5" w:uiPriority="50"/>
+    <w:lsdException w:name="List Table 6 Colorful Accent 5" w:uiPriority="51"/>
+    <w:lsdException w:name="List Table 7 Colorful Accent 5" w:uiPriority="52"/>
+    <w:lsdException w:name="List Table 1 Light Accent 6" w:uiPriority="46"/>
+    <w:lsdException w:name="List Table 2 Accent 6" w:uiPriority="47"/>
+    <w:lsdException w:name="List Table 3 Accent 6" w:uiPriority="48"/>
+    <w:lsdException w:name="List Table 4 Accent 6" w:uiPriority="49"/>
+    <w:lsdException w:name="List Table 5 Dark Accent 6" w:uiPriority="50"/>
+    <w:lsdException w:name="List Table 6 Colorful Accent 6" w:uiPriority="51"/>
+    <w:lsdException w:name="List Table 7 Colorful Accent 6" w:uiPriority="52"/>
+    <w:lsdException w:name="Mention" w:semiHidden="1" w:unhideWhenUsed="1"/>
+    <w:lsdException w:name="Smart Hyperlink" w:semiHidden="1" w:unhideWhenUsed="1"/>
+    <w:lsdException w:name="Hashtag" w:semiHidden="1" w:unhideWhenUsed="1"/>
+    <w:lsdException w:name="Unresolved Mention" w:semiHidden="1" w:unhideWhenUsed="1"/>
   </w:latentStyles>
   <w:style w:type="paragraph" w:default="1" w:styleId="Normal">
     <w:name w:val="Normal"/>

</xml_diff>

<commit_message>
Got everything to a point that I'd like it at.
</commit_message>
<xml_diff>
--- a/ZBabcock_NumericUserGuide.docx
+++ b/ZBabcock_NumericUserGuide.docx
@@ -1,6 +1,6 @@
 
 <file path=word/document.xml><?xml version="1.0" encoding="utf-8"?>
-<w:document xmlns:wpc="http://schemas.microsoft.com/office/word/2010/wordprocessingCanvas" xmlns:cx="http://schemas.microsoft.com/office/drawing/2014/chartex" xmlns:cx1="http://schemas.microsoft.com/office/drawing/2015/9/8/chartex" xmlns:cx2="http://schemas.microsoft.com/office/drawing/2015/10/21/chartex" xmlns:cx3="http://schemas.microsoft.com/office/drawing/2016/5/9/chartex" xmlns:cx4="http://schemas.microsoft.com/office/drawing/2016/5/10/chartex" xmlns:cx5="http://schemas.microsoft.com/office/drawing/2016/5/11/chartex" xmlns:cx6="http://schemas.microsoft.com/office/drawing/2016/5/12/chartex" xmlns:cx7="http://schemas.microsoft.com/office/drawing/2016/5/13/chartex" xmlns:cx8="http://schemas.microsoft.com/office/drawing/2016/5/14/chartex" xmlns:mc="http://schemas.openxmlformats.org/markup-compatibility/2006" xmlns:aink="http://schemas.microsoft.com/office/drawing/2016/ink" xmlns:am3d="http://schemas.microsoft.com/office/drawing/2017/model3d" xmlns:o="urn:schemas-microsoft-com:office:office" xmlns:r="http://schemas.openxmlformats.org/officeDocument/2006/relationships" xmlns:m="http://schemas.openxmlformats.org/officeDocument/2006/math" xmlns:v="urn:schemas-microsoft-com:vml" xmlns:wp14="http://schemas.microsoft.com/office/word/2010/wordprocessingDrawing" xmlns:wp="http://schemas.openxmlformats.org/drawingml/2006/wordprocessingDrawing" xmlns:w10="urn:schemas-microsoft-com:office:word" xmlns:w="http://schemas.openxmlformats.org/wordprocessingml/2006/main" xmlns:w14="http://schemas.microsoft.com/office/word/2010/wordml" xmlns:w15="http://schemas.microsoft.com/office/word/2012/wordml" xmlns:w16cid="http://schemas.microsoft.com/office/word/2016/wordml/cid" xmlns:w16se="http://schemas.microsoft.com/office/word/2015/wordml/symex" xmlns:wpg="http://schemas.microsoft.com/office/word/2010/wordprocessingGroup" xmlns:wpi="http://schemas.microsoft.com/office/word/2010/wordprocessingInk" xmlns:wne="http://schemas.microsoft.com/office/word/2006/wordml" xmlns:wps="http://schemas.microsoft.com/office/word/2010/wordprocessingShape" mc:Ignorable="w14 w15 w16se w16cid wp14">
+<w:document xmlns:wpc="http://schemas.microsoft.com/office/word/2010/wordprocessingCanvas" xmlns:mc="http://schemas.openxmlformats.org/markup-compatibility/2006" xmlns:o="urn:schemas-microsoft-com:office:office" xmlns:r="http://schemas.openxmlformats.org/officeDocument/2006/relationships" xmlns:m="http://schemas.openxmlformats.org/officeDocument/2006/math" xmlns:v="urn:schemas-microsoft-com:vml" xmlns:wp14="http://schemas.microsoft.com/office/word/2010/wordprocessingDrawing" xmlns:wp="http://schemas.openxmlformats.org/drawingml/2006/wordprocessingDrawing" xmlns:w10="urn:schemas-microsoft-com:office:word" xmlns:w="http://schemas.openxmlformats.org/wordprocessingml/2006/main" xmlns:w14="http://schemas.microsoft.com/office/word/2010/wordml" xmlns:wpg="http://schemas.microsoft.com/office/word/2010/wordprocessingGroup" xmlns:wpi="http://schemas.microsoft.com/office/word/2010/wordprocessingInk" xmlns:wne="http://schemas.microsoft.com/office/word/2006/wordml" xmlns:wps="http://schemas.microsoft.com/office/word/2010/wordprocessingShape" mc:Ignorable="w14 wp14">
   <w:body>
     <w:p>
       <w:pPr>
@@ -14,6 +14,28 @@
         </w:rPr>
         <w:t>Numeric Converter User Guide</w:t>
       </w:r>
+    </w:p>
+    <w:p>
+      <w:pPr>
+        <w:rPr>
+          <w:rFonts w:ascii="Lao UI" w:hAnsi="Lao UI" w:cs="Lao UI"/>
+        </w:rPr>
+      </w:pPr>
+      <w:r>
+        <w:rPr>
+          <w:rFonts w:ascii="Lao UI" w:hAnsi="Lao UI" w:cs="Lao UI"/>
+        </w:rPr>
+        <w:t>Zachary Babcock</w:t>
+      </w:r>
+      <w:bookmarkStart w:id="0" w:name="_GoBack"/>
+      <w:bookmarkEnd w:id="0"/>
+    </w:p>
+    <w:p>
+      <w:pPr>
+        <w:rPr>
+          <w:rFonts w:ascii="Lao UI" w:hAnsi="Lao UI" w:cs="Lao UI"/>
+        </w:rPr>
+      </w:pPr>
     </w:p>
     <w:p>
       <w:pPr>
@@ -55,7 +77,7 @@
                     <pic:cNvPicPr/>
                   </pic:nvPicPr>
                   <pic:blipFill>
-                    <a:blip r:embed="rId4">
+                    <a:blip r:embed="rId5">
                       <a:extLst>
                         <a:ext uri="{28A0092B-C50C-407E-A947-70E740481C1C}">
                           <a14:useLocalDpi xmlns:a14="http://schemas.microsoft.com/office/drawing/2010/main" val="0"/>
@@ -122,7 +144,7 @@
                     <pic:cNvPicPr/>
                   </pic:nvPicPr>
                   <pic:blipFill>
-                    <a:blip r:embed="rId5">
+                    <a:blip r:embed="rId6">
                       <a:extLst>
                         <a:ext uri="{28A0092B-C50C-407E-A947-70E740481C1C}">
                           <a14:useLocalDpi xmlns:a14="http://schemas.microsoft.com/office/drawing/2010/main" val="0"/>
@@ -192,14 +214,7 @@
         <w:rPr>
           <w:rFonts w:ascii="Lao UI" w:hAnsi="Lao UI" w:cs="Lao UI"/>
         </w:rPr>
-        <w:t xml:space="preserve">If you wish to convert a Roman numeral into an Arabic number in this program, you must use proper syntax for the numeral. For example, if you attempted to convert the value “VV”, you </w:t>
-      </w:r>
-      <w:r>
-        <w:rPr>
-          <w:rFonts w:ascii="Lao UI" w:hAnsi="Lao UI" w:cs="Lao UI"/>
-        </w:rPr>
-        <w:lastRenderedPageBreak/>
-        <w:t>would get an error, as you cannot put two V’s right next to each other; rather, you would want to use the Roman numeral “X”, as “VV” would theoretically equal 10, and “X” is the Roman numeral for 10.</w:t>
+        <w:t>If you wish to convert a Roman numeral into an Arabic number in this program, you must use proper syntax for the numeral. For example, if you attempted to convert the value “VV”, you would get an error, as you cannot put two V’s right next to each other; rather, you would want to use the Roman numeral “X”, as “VV” would theoretically equal 10, and “X” is the Roman numeral for 10.</w:t>
       </w:r>
       <w:r>
         <w:rPr>
@@ -259,7 +274,7 @@
                     <pic:cNvPicPr/>
                   </pic:nvPicPr>
                   <pic:blipFill>
-                    <a:blip r:embed="rId6">
+                    <a:blip r:embed="rId7">
                       <a:extLst>
                         <a:ext uri="{28A0092B-C50C-407E-A947-70E740481C1C}">
                           <a14:useLocalDpi xmlns:a14="http://schemas.microsoft.com/office/drawing/2010/main" val="0"/>
@@ -344,7 +359,7 @@
                     <pic:cNvPicPr/>
                   </pic:nvPicPr>
                   <pic:blipFill>
-                    <a:blip r:embed="rId7">
+                    <a:blip r:embed="rId8">
                       <a:extLst>
                         <a:ext uri="{28A0092B-C50C-407E-A947-70E740481C1C}">
                           <a14:useLocalDpi xmlns:a14="http://schemas.microsoft.com/office/drawing/2010/main" val="0"/>
@@ -381,16 +396,124 @@
         <w:rPr>
           <w:rFonts w:ascii="Lao UI" w:hAnsi="Lao UI" w:cs="Lao UI"/>
         </w:rPr>
-        <w:t>Above you can see the Conversion List. When you click the “Conversion List” button in the main form, this form will appear on your screen. The Conversion List form has a reference table labeled “Basic Values”, with each Roman numeral listed with their respective Arabic number.</w:t>
-      </w:r>
-      <w:r>
-        <w:rPr>
-          <w:rFonts w:ascii="Lao UI" w:hAnsi="Lao UI" w:cs="Lao UI"/>
-        </w:rPr>
-        <w:t xml:space="preserve"> To the left of this reference list is the namesake of the Conversion List form: a list of every conversion possible with this form. You can scroll through this list at your leisure to get an idea of how to set up different Roman numerals to represent different Arabic numbers. You can test out these numbers in the main Converter form, and try inputting values in different ways to see the different rules of Roman numerals pop up.</w:t>
-      </w:r>
-      <w:bookmarkStart w:id="0" w:name="_GoBack"/>
-      <w:bookmarkEnd w:id="0"/>
+        <w:t xml:space="preserve">Above you can see the </w:t>
+      </w:r>
+      <w:r>
+        <w:rPr>
+          <w:rFonts w:ascii="Lao UI" w:hAnsi="Lao UI" w:cs="Lao UI"/>
+        </w:rPr>
+        <w:t xml:space="preserve">previously mentioned </w:t>
+      </w:r>
+      <w:r>
+        <w:rPr>
+          <w:rFonts w:ascii="Lao UI" w:hAnsi="Lao UI" w:cs="Lao UI"/>
+        </w:rPr>
+        <w:t xml:space="preserve">Conversion List. </w:t>
+      </w:r>
+    </w:p>
+    <w:p>
+      <w:pPr>
+        <w:rPr>
+          <w:rFonts w:ascii="Lao UI" w:hAnsi="Lao UI" w:cs="Lao UI"/>
+        </w:rPr>
+      </w:pPr>
+      <w:r>
+        <w:rPr>
+          <w:rFonts w:ascii="Lao UI" w:hAnsi="Lao UI" w:cs="Lao UI"/>
+          <w:noProof/>
+        </w:rPr>
+        <w:lastRenderedPageBreak/>
+        <w:drawing>
+          <wp:inline distT="0" distB="0" distL="0" distR="0">
+            <wp:extent cx="3657600" cy="2857500"/>
+            <wp:effectExtent l="0" t="0" r="0" b="0"/>
+            <wp:docPr id="2" name="Picture 2"/>
+            <wp:cNvGraphicFramePr>
+              <a:graphicFrameLocks xmlns:a="http://schemas.openxmlformats.org/drawingml/2006/main" noChangeAspect="1"/>
+            </wp:cNvGraphicFramePr>
+            <a:graphic xmlns:a="http://schemas.openxmlformats.org/drawingml/2006/main">
+              <a:graphicData uri="http://schemas.openxmlformats.org/drawingml/2006/picture">
+                <pic:pic xmlns:pic="http://schemas.openxmlformats.org/drawingml/2006/picture">
+                  <pic:nvPicPr>
+                    <pic:cNvPr id="0" name="NumericListColor.jpg"/>
+                    <pic:cNvPicPr/>
+                  </pic:nvPicPr>
+                  <pic:blipFill>
+                    <a:blip r:embed="rId9">
+                      <a:extLst>
+                        <a:ext uri="{28A0092B-C50C-407E-A947-70E740481C1C}">
+                          <a14:useLocalDpi xmlns:a14="http://schemas.microsoft.com/office/drawing/2010/main" val="0"/>
+                        </a:ext>
+                      </a:extLst>
+                    </a:blip>
+                    <a:stretch>
+                      <a:fillRect/>
+                    </a:stretch>
+                  </pic:blipFill>
+                  <pic:spPr>
+                    <a:xfrm>
+                      <a:off x="0" y="0"/>
+                      <a:ext cx="3657600" cy="2857500"/>
+                    </a:xfrm>
+                    <a:prstGeom prst="rect">
+                      <a:avLst/>
+                    </a:prstGeom>
+                  </pic:spPr>
+                </pic:pic>
+              </a:graphicData>
+            </a:graphic>
+          </wp:inline>
+        </w:drawing>
+      </w:r>
+    </w:p>
+    <w:p>
+      <w:pPr>
+        <w:rPr>
+          <w:rFonts w:ascii="Lao UI" w:hAnsi="Lao UI" w:cs="Lao UI"/>
+        </w:rPr>
+      </w:pPr>
+      <w:r>
+        <w:rPr>
+          <w:rFonts w:ascii="Lao UI" w:hAnsi="Lao UI" w:cs="Lao UI"/>
+        </w:rPr>
+        <w:t>The Conversion List form has a reference table labeled “Basic Values”</w:t>
+      </w:r>
+      <w:r>
+        <w:rPr>
+          <w:rFonts w:ascii="Lao UI" w:hAnsi="Lao UI" w:cs="Lao UI"/>
+        </w:rPr>
+        <w:t xml:space="preserve"> (outlined in blue)</w:t>
+      </w:r>
+      <w:r>
+        <w:rPr>
+          <w:rFonts w:ascii="Lao UI" w:hAnsi="Lao UI" w:cs="Lao UI"/>
+        </w:rPr>
+        <w:t>, with each Roman numeral listed with their respective Arabic number.</w:t>
+      </w:r>
+      <w:r>
+        <w:rPr>
+          <w:rFonts w:ascii="Lao UI" w:hAnsi="Lao UI" w:cs="Lao UI"/>
+        </w:rPr>
+        <w:t xml:space="preserve"> To the left of this reference list is the namesake of the Conversion List form: a list of every conversion possible with this form</w:t>
+      </w:r>
+      <w:r>
+        <w:rPr>
+          <w:rFonts w:ascii="Lao UI" w:hAnsi="Lao UI" w:cs="Lao UI"/>
+        </w:rPr>
+        <w:t xml:space="preserve"> (outlined in red)</w:t>
+      </w:r>
+      <w:r>
+        <w:rPr>
+          <w:rFonts w:ascii="Lao UI" w:hAnsi="Lao UI" w:cs="Lao UI"/>
+        </w:rPr>
+        <w:t>. You can scroll through this list at your leisure to get an idea of how to set up different Roman numerals to represent different Arabic numbers. You can test out these numbers in the main Converter form, and try inputting values in different ways to see the different rules of Roman numerals pop up.</w:t>
+      </w:r>
+      <w:r>
+        <w:rPr>
+          <w:rFonts w:ascii="Lao UI" w:hAnsi="Lao UI" w:cs="Lao UI"/>
+        </w:rPr>
+        <w:t xml:space="preserve"> Finally, the Conversion List form also contains an “Exit” button (outlined in green), which exits from the Conversion List form, but not the main Converter form.</w:t>
+      </w:r>
     </w:p>
     <w:p>
       <w:pPr>
@@ -410,7 +533,7 @@
 </file>
 
 <file path=word/styles.xml><?xml version="1.0" encoding="utf-8"?>
-<w:styles xmlns:mc="http://schemas.openxmlformats.org/markup-compatibility/2006" xmlns:r="http://schemas.openxmlformats.org/officeDocument/2006/relationships" xmlns:w="http://schemas.openxmlformats.org/wordprocessingml/2006/main" xmlns:w14="http://schemas.microsoft.com/office/word/2010/wordml" xmlns:w15="http://schemas.microsoft.com/office/word/2012/wordml" xmlns:w16cid="http://schemas.microsoft.com/office/word/2016/wordml/cid" xmlns:w16se="http://schemas.microsoft.com/office/word/2015/wordml/symex" mc:Ignorable="w14 w15 w16se w16cid">
+<w:styles xmlns:mc="http://schemas.openxmlformats.org/markup-compatibility/2006" xmlns:r="http://schemas.openxmlformats.org/officeDocument/2006/relationships" xmlns:w="http://schemas.openxmlformats.org/wordprocessingml/2006/main" xmlns:w14="http://schemas.microsoft.com/office/word/2010/wordml" mc:Ignorable="w14">
   <w:docDefaults>
     <w:rPrDefault>
       <w:rPr>
@@ -426,382 +549,364 @@
       </w:pPr>
     </w:pPrDefault>
   </w:docDefaults>
-  <w:latentStyles w:defLockedState="0" w:defUIPriority="99" w:defSemiHidden="0" w:defUnhideWhenUsed="0" w:defQFormat="0" w:count="375">
-    <w:lsdException w:name="Normal" w:uiPriority="0" w:qFormat="1"/>
-    <w:lsdException w:name="heading 1" w:uiPriority="9" w:qFormat="1"/>
-    <w:lsdException w:name="heading 2" w:semiHidden="1" w:uiPriority="9" w:unhideWhenUsed="1" w:qFormat="1"/>
-    <w:lsdException w:name="heading 3" w:semiHidden="1" w:uiPriority="9" w:unhideWhenUsed="1" w:qFormat="1"/>
-    <w:lsdException w:name="heading 4" w:semiHidden="1" w:uiPriority="9" w:unhideWhenUsed="1" w:qFormat="1"/>
-    <w:lsdException w:name="heading 5" w:semiHidden="1" w:uiPriority="9" w:unhideWhenUsed="1" w:qFormat="1"/>
-    <w:lsdException w:name="heading 6" w:semiHidden="1" w:uiPriority="9" w:unhideWhenUsed="1" w:qFormat="1"/>
-    <w:lsdException w:name="heading 7" w:semiHidden="1" w:uiPriority="9" w:unhideWhenUsed="1" w:qFormat="1"/>
-    <w:lsdException w:name="heading 8" w:semiHidden="1" w:uiPriority="9" w:unhideWhenUsed="1" w:qFormat="1"/>
-    <w:lsdException w:name="heading 9" w:semiHidden="1" w:uiPriority="9" w:unhideWhenUsed="1" w:qFormat="1"/>
-    <w:lsdException w:name="index 1" w:semiHidden="1" w:unhideWhenUsed="1"/>
-    <w:lsdException w:name="index 2" w:semiHidden="1" w:unhideWhenUsed="1"/>
-    <w:lsdException w:name="index 3" w:semiHidden="1" w:unhideWhenUsed="1"/>
-    <w:lsdException w:name="index 4" w:semiHidden="1" w:unhideWhenUsed="1"/>
-    <w:lsdException w:name="index 5" w:semiHidden="1" w:unhideWhenUsed="1"/>
-    <w:lsdException w:name="index 6" w:semiHidden="1" w:unhideWhenUsed="1"/>
-    <w:lsdException w:name="index 7" w:semiHidden="1" w:unhideWhenUsed="1"/>
-    <w:lsdException w:name="index 8" w:semiHidden="1" w:unhideWhenUsed="1"/>
-    <w:lsdException w:name="index 9" w:semiHidden="1" w:unhideWhenUsed="1"/>
-    <w:lsdException w:name="toc 1" w:semiHidden="1" w:uiPriority="39" w:unhideWhenUsed="1"/>
-    <w:lsdException w:name="toc 2" w:semiHidden="1" w:uiPriority="39" w:unhideWhenUsed="1"/>
-    <w:lsdException w:name="toc 3" w:semiHidden="1" w:uiPriority="39" w:unhideWhenUsed="1"/>
-    <w:lsdException w:name="toc 4" w:semiHidden="1" w:uiPriority="39" w:unhideWhenUsed="1"/>
-    <w:lsdException w:name="toc 5" w:semiHidden="1" w:uiPriority="39" w:unhideWhenUsed="1"/>
-    <w:lsdException w:name="toc 6" w:semiHidden="1" w:uiPriority="39" w:unhideWhenUsed="1"/>
-    <w:lsdException w:name="toc 7" w:semiHidden="1" w:uiPriority="39" w:unhideWhenUsed="1"/>
-    <w:lsdException w:name="toc 8" w:semiHidden="1" w:uiPriority="39" w:unhideWhenUsed="1"/>
-    <w:lsdException w:name="toc 9" w:semiHidden="1" w:uiPriority="39" w:unhideWhenUsed="1"/>
-    <w:lsdException w:name="Normal Indent" w:semiHidden="1" w:unhideWhenUsed="1"/>
-    <w:lsdException w:name="footnote text" w:semiHidden="1" w:unhideWhenUsed="1"/>
-    <w:lsdException w:name="annotation text" w:semiHidden="1" w:unhideWhenUsed="1"/>
-    <w:lsdException w:name="header" w:semiHidden="1" w:unhideWhenUsed="1"/>
-    <w:lsdException w:name="footer" w:semiHidden="1" w:unhideWhenUsed="1"/>
-    <w:lsdException w:name="index heading" w:semiHidden="1" w:unhideWhenUsed="1"/>
-    <w:lsdException w:name="caption" w:semiHidden="1" w:uiPriority="35" w:unhideWhenUsed="1" w:qFormat="1"/>
-    <w:lsdException w:name="table of figures" w:semiHidden="1" w:unhideWhenUsed="1"/>
-    <w:lsdException w:name="envelope address" w:semiHidden="1" w:unhideWhenUsed="1"/>
-    <w:lsdException w:name="envelope return" w:semiHidden="1" w:unhideWhenUsed="1"/>
-    <w:lsdException w:name="footnote reference" w:semiHidden="1" w:unhideWhenUsed="1"/>
-    <w:lsdException w:name="annotation reference" w:semiHidden="1" w:unhideWhenUsed="1"/>
-    <w:lsdException w:name="line number" w:semiHidden="1" w:unhideWhenUsed="1"/>
-    <w:lsdException w:name="page number" w:semiHidden="1" w:unhideWhenUsed="1"/>
-    <w:lsdException w:name="endnote reference" w:semiHidden="1" w:unhideWhenUsed="1"/>
-    <w:lsdException w:name="endnote text" w:semiHidden="1" w:unhideWhenUsed="1"/>
-    <w:lsdException w:name="table of authorities" w:semiHidden="1" w:unhideWhenUsed="1"/>
-    <w:lsdException w:name="macro" w:semiHidden="1" w:unhideWhenUsed="1"/>
-    <w:lsdException w:name="toa heading" w:semiHidden="1" w:unhideWhenUsed="1"/>
-    <w:lsdException w:name="List" w:semiHidden="1" w:unhideWhenUsed="1"/>
-    <w:lsdException w:name="List Bullet" w:semiHidden="1" w:unhideWhenUsed="1"/>
-    <w:lsdException w:name="List Number" w:semiHidden="1" w:unhideWhenUsed="1"/>
-    <w:lsdException w:name="List 2" w:semiHidden="1" w:unhideWhenUsed="1"/>
-    <w:lsdException w:name="List 3" w:semiHidden="1" w:unhideWhenUsed="1"/>
-    <w:lsdException w:name="List 4" w:semiHidden="1" w:unhideWhenUsed="1"/>
-    <w:lsdException w:name="List 5" w:semiHidden="1" w:unhideWhenUsed="1"/>
-    <w:lsdException w:name="List Bullet 2" w:semiHidden="1" w:unhideWhenUsed="1"/>
-    <w:lsdException w:name="List Bullet 3" w:semiHidden="1" w:unhideWhenUsed="1"/>
-    <w:lsdException w:name="List Bullet 4" w:semiHidden="1" w:unhideWhenUsed="1"/>
-    <w:lsdException w:name="List Bullet 5" w:semiHidden="1" w:unhideWhenUsed="1"/>
-    <w:lsdException w:name="List Number 2" w:semiHidden="1" w:unhideWhenUsed="1"/>
-    <w:lsdException w:name="List Number 3" w:semiHidden="1" w:unhideWhenUsed="1"/>
-    <w:lsdException w:name="List Number 4" w:semiHidden="1" w:unhideWhenUsed="1"/>
-    <w:lsdException w:name="List Number 5" w:semiHidden="1" w:unhideWhenUsed="1"/>
-    <w:lsdException w:name="Title" w:uiPriority="10" w:qFormat="1"/>
-    <w:lsdException w:name="Closing" w:semiHidden="1" w:unhideWhenUsed="1"/>
-    <w:lsdException w:name="Signature" w:semiHidden="1" w:unhideWhenUsed="1"/>
-    <w:lsdException w:name="Default Paragraph Font" w:semiHidden="1" w:uiPriority="1" w:unhideWhenUsed="1"/>
-    <w:lsdException w:name="Body Text" w:semiHidden="1" w:unhideWhenUsed="1"/>
-    <w:lsdException w:name="Body Text Indent" w:semiHidden="1" w:unhideWhenUsed="1"/>
-    <w:lsdException w:name="List Continue" w:semiHidden="1" w:unhideWhenUsed="1"/>
-    <w:lsdException w:name="List Continue 2" w:semiHidden="1" w:unhideWhenUsed="1"/>
-    <w:lsdException w:name="List Continue 3" w:semiHidden="1" w:unhideWhenUsed="1"/>
-    <w:lsdException w:name="List Continue 4" w:semiHidden="1" w:unhideWhenUsed="1"/>
-    <w:lsdException w:name="List Continue 5" w:semiHidden="1" w:unhideWhenUsed="1"/>
-    <w:lsdException w:name="Message Header" w:semiHidden="1" w:unhideWhenUsed="1"/>
-    <w:lsdException w:name="Subtitle" w:uiPriority="11" w:qFormat="1"/>
-    <w:lsdException w:name="Salutation" w:semiHidden="1" w:unhideWhenUsed="1"/>
-    <w:lsdException w:name="Date" w:semiHidden="1" w:unhideWhenUsed="1"/>
-    <w:lsdException w:name="Body Text First Indent" w:semiHidden="1" w:unhideWhenUsed="1"/>
-    <w:lsdException w:name="Body Text First Indent 2" w:semiHidden="1" w:unhideWhenUsed="1"/>
-    <w:lsdException w:name="Note Heading" w:semiHidden="1" w:unhideWhenUsed="1"/>
-    <w:lsdException w:name="Body Text 2" w:semiHidden="1" w:unhideWhenUsed="1"/>
-    <w:lsdException w:name="Body Text 3" w:semiHidden="1" w:unhideWhenUsed="1"/>
-    <w:lsdException w:name="Body Text Indent 2" w:semiHidden="1" w:unhideWhenUsed="1"/>
-    <w:lsdException w:name="Body Text Indent 3" w:semiHidden="1" w:unhideWhenUsed="1"/>
-    <w:lsdException w:name="Block Text" w:semiHidden="1" w:unhideWhenUsed="1"/>
-    <w:lsdException w:name="Hyperlink" w:semiHidden="1" w:unhideWhenUsed="1"/>
-    <w:lsdException w:name="FollowedHyperlink" w:semiHidden="1" w:unhideWhenUsed="1"/>
-    <w:lsdException w:name="Strong" w:uiPriority="22" w:qFormat="1"/>
-    <w:lsdException w:name="Emphasis" w:uiPriority="20" w:qFormat="1"/>
-    <w:lsdException w:name="Document Map" w:semiHidden="1" w:unhideWhenUsed="1"/>
-    <w:lsdException w:name="Plain Text" w:semiHidden="1" w:unhideWhenUsed="1"/>
-    <w:lsdException w:name="E-mail Signature" w:semiHidden="1" w:unhideWhenUsed="1"/>
-    <w:lsdException w:name="HTML Top of Form" w:semiHidden="1" w:unhideWhenUsed="1"/>
-    <w:lsdException w:name="HTML Bottom of Form" w:semiHidden="1" w:unhideWhenUsed="1"/>
-    <w:lsdException w:name="Normal (Web)" w:semiHidden="1" w:unhideWhenUsed="1"/>
-    <w:lsdException w:name="HTML Acronym" w:semiHidden="1" w:unhideWhenUsed="1"/>
-    <w:lsdException w:name="HTML Address" w:semiHidden="1" w:unhideWhenUsed="1"/>
-    <w:lsdException w:name="HTML Cite" w:semiHidden="1" w:unhideWhenUsed="1"/>
-    <w:lsdException w:name="HTML Code" w:semiHidden="1" w:unhideWhenUsed="1"/>
-    <w:lsdException w:name="HTML Definition" w:semiHidden="1" w:unhideWhenUsed="1"/>
-    <w:lsdException w:name="HTML Keyboard" w:semiHidden="1" w:unhideWhenUsed="1"/>
-    <w:lsdException w:name="HTML Preformatted" w:semiHidden="1" w:unhideWhenUsed="1"/>
-    <w:lsdException w:name="HTML Sample" w:semiHidden="1" w:unhideWhenUsed="1"/>
-    <w:lsdException w:name="HTML Typewriter" w:semiHidden="1" w:unhideWhenUsed="1"/>
-    <w:lsdException w:name="HTML Variable" w:semiHidden="1" w:unhideWhenUsed="1"/>
-    <w:lsdException w:name="Normal Table" w:semiHidden="1" w:unhideWhenUsed="1"/>
-    <w:lsdException w:name="annotation subject" w:semiHidden="1" w:unhideWhenUsed="1"/>
-    <w:lsdException w:name="No List" w:semiHidden="1" w:unhideWhenUsed="1"/>
-    <w:lsdException w:name="Outline List 1" w:semiHidden="1" w:unhideWhenUsed="1"/>
-    <w:lsdException w:name="Outline List 2" w:semiHidden="1" w:unhideWhenUsed="1"/>
-    <w:lsdException w:name="Outline List 3" w:semiHidden="1" w:unhideWhenUsed="1"/>
-    <w:lsdException w:name="Table Simple 1" w:semiHidden="1" w:unhideWhenUsed="1"/>
-    <w:lsdException w:name="Table Simple 2" w:semiHidden="1" w:unhideWhenUsed="1"/>
-    <w:lsdException w:name="Table Simple 3" w:semiHidden="1" w:unhideWhenUsed="1"/>
-    <w:lsdException w:name="Table Classic 1" w:semiHidden="1" w:unhideWhenUsed="1"/>
-    <w:lsdException w:name="Table Classic 2" w:semiHidden="1" w:unhideWhenUsed="1"/>
-    <w:lsdException w:name="Table Classic 3" w:semiHidden="1" w:unhideWhenUsed="1"/>
-    <w:lsdException w:name="Table Classic 4" w:semiHidden="1" w:unhideWhenUsed="1"/>
-    <w:lsdException w:name="Table Colorful 1" w:semiHidden="1" w:unhideWhenUsed="1"/>
-    <w:lsdException w:name="Table Colorful 2" w:semiHidden="1" w:unhideWhenUsed="1"/>
-    <w:lsdException w:name="Table Colorful 3" w:semiHidden="1" w:unhideWhenUsed="1"/>
-    <w:lsdException w:name="Table Columns 1" w:semiHidden="1" w:unhideWhenUsed="1"/>
-    <w:lsdException w:name="Table Columns 2" w:semiHidden="1" w:unhideWhenUsed="1"/>
-    <w:lsdException w:name="Table Columns 3" w:semiHidden="1" w:unhideWhenUsed="1"/>
-    <w:lsdException w:name="Table Columns 4" w:semiHidden="1" w:unhideWhenUsed="1"/>
-    <w:lsdException w:name="Table Columns 5" w:semiHidden="1" w:unhideWhenUsed="1"/>
-    <w:lsdException w:name="Table Grid 1" w:semiHidden="1" w:unhideWhenUsed="1"/>
-    <w:lsdException w:name="Table Grid 2" w:semiHidden="1" w:unhideWhenUsed="1"/>
-    <w:lsdException w:name="Table Grid 3" w:semiHidden="1" w:unhideWhenUsed="1"/>
-    <w:lsdException w:name="Table Grid 4" w:semiHidden="1" w:unhideWhenUsed="1"/>
-    <w:lsdException w:name="Table Grid 5" w:semiHidden="1" w:unhideWhenUsed="1"/>
-    <w:lsdException w:name="Table Grid 6" w:semiHidden="1" w:unhideWhenUsed="1"/>
-    <w:lsdException w:name="Table Grid 7" w:semiHidden="1" w:unhideWhenUsed="1"/>
-    <w:lsdException w:name="Table Grid 8" w:semiHidden="1" w:unhideWhenUsed="1"/>
-    <w:lsdException w:name="Table List 1" w:semiHidden="1" w:unhideWhenUsed="1"/>
-    <w:lsdException w:name="Table List 2" w:semiHidden="1" w:unhideWhenUsed="1"/>
-    <w:lsdException w:name="Table List 3" w:semiHidden="1" w:unhideWhenUsed="1"/>
-    <w:lsdException w:name="Table List 4" w:semiHidden="1" w:unhideWhenUsed="1"/>
-    <w:lsdException w:name="Table List 5" w:semiHidden="1" w:unhideWhenUsed="1"/>
-    <w:lsdException w:name="Table List 6" w:semiHidden="1" w:unhideWhenUsed="1"/>
-    <w:lsdException w:name="Table List 7" w:semiHidden="1" w:unhideWhenUsed="1"/>
-    <w:lsdException w:name="Table List 8" w:semiHidden="1" w:unhideWhenUsed="1"/>
-    <w:lsdException w:name="Table 3D effects 1" w:semiHidden="1" w:unhideWhenUsed="1"/>
-    <w:lsdException w:name="Table 3D effects 2" w:semiHidden="1" w:unhideWhenUsed="1"/>
-    <w:lsdException w:name="Table 3D effects 3" w:semiHidden="1" w:unhideWhenUsed="1"/>
-    <w:lsdException w:name="Table Contemporary" w:semiHidden="1" w:unhideWhenUsed="1"/>
-    <w:lsdException w:name="Table Elegant" w:semiHidden="1" w:unhideWhenUsed="1"/>
-    <w:lsdException w:name="Table Professional" w:semiHidden="1" w:unhideWhenUsed="1"/>
-    <w:lsdException w:name="Table Subtle 1" w:semiHidden="1" w:unhideWhenUsed="1"/>
-    <w:lsdException w:name="Table Subtle 2" w:semiHidden="1" w:unhideWhenUsed="1"/>
-    <w:lsdException w:name="Table Web 1" w:semiHidden="1" w:unhideWhenUsed="1"/>
-    <w:lsdException w:name="Table Web 2" w:semiHidden="1" w:unhideWhenUsed="1"/>
-    <w:lsdException w:name="Table Web 3" w:semiHidden="1" w:unhideWhenUsed="1"/>
-    <w:lsdException w:name="Balloon Text" w:semiHidden="1" w:unhideWhenUsed="1"/>
-    <w:lsdException w:name="Table Grid" w:semiHidden="1" w:uiPriority="59" w:unhideWhenUsed="1"/>
-    <w:lsdException w:name="Table Theme" w:semiHidden="1" w:unhideWhenUsed="1"/>
-    <w:lsdException w:name="Placeholder Text" w:semiHidden="1"/>
-    <w:lsdException w:name="No Spacing" w:uiPriority="1" w:qFormat="1"/>
-    <w:lsdException w:name="Light Shading" w:uiPriority="60"/>
-    <w:lsdException w:name="Light List" w:uiPriority="61"/>
-    <w:lsdException w:name="Light Grid" w:uiPriority="62"/>
-    <w:lsdException w:name="Medium Shading 1" w:uiPriority="63"/>
-    <w:lsdException w:name="Medium Shading 2" w:uiPriority="64"/>
-    <w:lsdException w:name="Medium List 1" w:uiPriority="65"/>
-    <w:lsdException w:name="Medium List 2" w:uiPriority="66"/>
-    <w:lsdException w:name="Medium Grid 1" w:uiPriority="67"/>
-    <w:lsdException w:name="Medium Grid 2" w:uiPriority="68"/>
-    <w:lsdException w:name="Medium Grid 3" w:uiPriority="69"/>
-    <w:lsdException w:name="Dark List" w:uiPriority="70"/>
-    <w:lsdException w:name="Colorful Shading" w:uiPriority="71"/>
-    <w:lsdException w:name="Colorful List" w:uiPriority="72"/>
-    <w:lsdException w:name="Colorful Grid" w:uiPriority="73"/>
-    <w:lsdException w:name="Light Shading Accent 1" w:uiPriority="60"/>
-    <w:lsdException w:name="Light List Accent 1" w:uiPriority="61"/>
-    <w:lsdException w:name="Light Grid Accent 1" w:uiPriority="62"/>
-    <w:lsdException w:name="Medium Shading 1 Accent 1" w:uiPriority="63"/>
-    <w:lsdException w:name="Medium Shading 2 Accent 1" w:uiPriority="64"/>
-    <w:lsdException w:name="Medium List 1 Accent 1" w:uiPriority="65"/>
-    <w:lsdException w:name="Revision" w:semiHidden="1"/>
-    <w:lsdException w:name="List Paragraph" w:uiPriority="34" w:qFormat="1"/>
-    <w:lsdException w:name="Quote" w:uiPriority="29" w:qFormat="1"/>
-    <w:lsdException w:name="Intense Quote" w:uiPriority="30" w:qFormat="1"/>
-    <w:lsdException w:name="Medium List 2 Accent 1" w:uiPriority="66"/>
-    <w:lsdException w:name="Medium Grid 1 Accent 1" w:uiPriority="67"/>
-    <w:lsdException w:name="Medium Grid 2 Accent 1" w:uiPriority="68"/>
-    <w:lsdException w:name="Medium Grid 3 Accent 1" w:uiPriority="69"/>
-    <w:lsdException w:name="Dark List Accent 1" w:uiPriority="70"/>
-    <w:lsdException w:name="Colorful Shading Accent 1" w:uiPriority="71"/>
-    <w:lsdException w:name="Colorful List Accent 1" w:uiPriority="72"/>
-    <w:lsdException w:name="Colorful Grid Accent 1" w:uiPriority="73"/>
-    <w:lsdException w:name="Light Shading Accent 2" w:uiPriority="60"/>
-    <w:lsdException w:name="Light List Accent 2" w:uiPriority="61"/>
-    <w:lsdException w:name="Light Grid Accent 2" w:uiPriority="62"/>
-    <w:lsdException w:name="Medium Shading 1 Accent 2" w:uiPriority="63"/>
-    <w:lsdException w:name="Medium Shading 2 Accent 2" w:uiPriority="64"/>
-    <w:lsdException w:name="Medium List 1 Accent 2" w:uiPriority="65"/>
-    <w:lsdException w:name="Medium List 2 Accent 2" w:uiPriority="66"/>
-    <w:lsdException w:name="Medium Grid 1 Accent 2" w:uiPriority="67"/>
-    <w:lsdException w:name="Medium Grid 2 Accent 2" w:uiPriority="68"/>
-    <w:lsdException w:name="Medium Grid 3 Accent 2" w:uiPriority="69"/>
-    <w:lsdException w:name="Dark List Accent 2" w:uiPriority="70"/>
-    <w:lsdException w:name="Colorful Shading Accent 2" w:uiPriority="71"/>
-    <w:lsdException w:name="Colorful List Accent 2" w:uiPriority="72"/>
-    <w:lsdException w:name="Colorful Grid Accent 2" w:uiPriority="73"/>
-    <w:lsdException w:name="Light Shading Accent 3" w:uiPriority="60"/>
-    <w:lsdException w:name="Light List Accent 3" w:uiPriority="61"/>
-    <w:lsdException w:name="Light Grid Accent 3" w:uiPriority="62"/>
-    <w:lsdException w:name="Medium Shading 1 Accent 3" w:uiPriority="63"/>
-    <w:lsdException w:name="Medium Shading 2 Accent 3" w:uiPriority="64"/>
-    <w:lsdException w:name="Medium List 1 Accent 3" w:uiPriority="65"/>
-    <w:lsdException w:name="Medium List 2 Accent 3" w:uiPriority="66"/>
-    <w:lsdException w:name="Medium Grid 1 Accent 3" w:uiPriority="67"/>
-    <w:lsdException w:name="Medium Grid 2 Accent 3" w:uiPriority="68"/>
-    <w:lsdException w:name="Medium Grid 3 Accent 3" w:uiPriority="69"/>
-    <w:lsdException w:name="Dark List Accent 3" w:uiPriority="70"/>
-    <w:lsdException w:name="Colorful Shading Accent 3" w:uiPriority="71"/>
-    <w:lsdException w:name="Colorful List Accent 3" w:uiPriority="72"/>
-    <w:lsdException w:name="Colorful Grid Accent 3" w:uiPriority="73"/>
-    <w:lsdException w:name="Light Shading Accent 4" w:uiPriority="60"/>
-    <w:lsdException w:name="Light List Accent 4" w:uiPriority="61"/>
-    <w:lsdException w:name="Light Grid Accent 4" w:uiPriority="62"/>
-    <w:lsdException w:name="Medium Shading 1 Accent 4" w:uiPriority="63"/>
-    <w:lsdException w:name="Medium Shading 2 Accent 4" w:uiPriority="64"/>
-    <w:lsdException w:name="Medium List 1 Accent 4" w:uiPriority="65"/>
-    <w:lsdException w:name="Medium List 2 Accent 4" w:uiPriority="66"/>
-    <w:lsdException w:name="Medium Grid 1 Accent 4" w:uiPriority="67"/>
-    <w:lsdException w:name="Medium Grid 2 Accent 4" w:uiPriority="68"/>
-    <w:lsdException w:name="Medium Grid 3 Accent 4" w:uiPriority="69"/>
-    <w:lsdException w:name="Dark List Accent 4" w:uiPriority="70"/>
-    <w:lsdException w:name="Colorful Shading Accent 4" w:uiPriority="71"/>
-    <w:lsdException w:name="Colorful List Accent 4" w:uiPriority="72"/>
-    <w:lsdException w:name="Colorful Grid Accent 4" w:uiPriority="73"/>
-    <w:lsdException w:name="Light Shading Accent 5" w:uiPriority="60"/>
-    <w:lsdException w:name="Light List Accent 5" w:uiPriority="61"/>
-    <w:lsdException w:name="Light Grid Accent 5" w:uiPriority="62"/>
-    <w:lsdException w:name="Medium Shading 1 Accent 5" w:uiPriority="63"/>
-    <w:lsdException w:name="Medium Shading 2 Accent 5" w:uiPriority="64"/>
-    <w:lsdException w:name="Medium List 1 Accent 5" w:uiPriority="65"/>
-    <w:lsdException w:name="Medium List 2 Accent 5" w:uiPriority="66"/>
-    <w:lsdException w:name="Medium Grid 1 Accent 5" w:uiPriority="67"/>
-    <w:lsdException w:name="Medium Grid 2 Accent 5" w:uiPriority="68"/>
-    <w:lsdException w:name="Medium Grid 3 Accent 5" w:uiPriority="69"/>
-    <w:lsdException w:name="Dark List Accent 5" w:uiPriority="70"/>
-    <w:lsdException w:name="Colorful Shading Accent 5" w:uiPriority="71"/>
-    <w:lsdException w:name="Colorful List Accent 5" w:uiPriority="72"/>
-    <w:lsdException w:name="Colorful Grid Accent 5" w:uiPriority="73"/>
-    <w:lsdException w:name="Light Shading Accent 6" w:uiPriority="60"/>
-    <w:lsdException w:name="Light List Accent 6" w:uiPriority="61"/>
-    <w:lsdException w:name="Light Grid Accent 6" w:uiPriority="62"/>
-    <w:lsdException w:name="Medium Shading 1 Accent 6" w:uiPriority="63"/>
-    <w:lsdException w:name="Medium Shading 2 Accent 6" w:uiPriority="64"/>
-    <w:lsdException w:name="Medium List 1 Accent 6" w:uiPriority="65"/>
-    <w:lsdException w:name="Medium List 2 Accent 6" w:uiPriority="66"/>
-    <w:lsdException w:name="Medium Grid 1 Accent 6" w:uiPriority="67"/>
-    <w:lsdException w:name="Medium Grid 2 Accent 6" w:uiPriority="68"/>
-    <w:lsdException w:name="Medium Grid 3 Accent 6" w:uiPriority="69"/>
-    <w:lsdException w:name="Dark List Accent 6" w:uiPriority="70"/>
-    <w:lsdException w:name="Colorful Shading Accent 6" w:uiPriority="71"/>
-    <w:lsdException w:name="Colorful List Accent 6" w:uiPriority="72"/>
-    <w:lsdException w:name="Colorful Grid Accent 6" w:uiPriority="73"/>
-    <w:lsdException w:name="Subtle Emphasis" w:uiPriority="19" w:qFormat="1"/>
-    <w:lsdException w:name="Intense Emphasis" w:uiPriority="21" w:qFormat="1"/>
-    <w:lsdException w:name="Subtle Reference" w:uiPriority="31" w:qFormat="1"/>
-    <w:lsdException w:name="Intense Reference" w:uiPriority="32" w:qFormat="1"/>
-    <w:lsdException w:name="Book Title" w:uiPriority="33" w:qFormat="1"/>
-    <w:lsdException w:name="Bibliography" w:semiHidden="1" w:uiPriority="37" w:unhideWhenUsed="1"/>
-    <w:lsdException w:name="TOC Heading" w:semiHidden="1" w:uiPriority="39" w:unhideWhenUsed="1" w:qFormat="1"/>
-    <w:lsdException w:name="Plain Table 1" w:uiPriority="41"/>
-    <w:lsdException w:name="Plain Table 2" w:uiPriority="42"/>
-    <w:lsdException w:name="Plain Table 3" w:uiPriority="43"/>
-    <w:lsdException w:name="Plain Table 4" w:uiPriority="44"/>
-    <w:lsdException w:name="Plain Table 5" w:uiPriority="45"/>
-    <w:lsdException w:name="Grid Table Light" w:uiPriority="40"/>
-    <w:lsdException w:name="Grid Table 1 Light" w:uiPriority="46"/>
-    <w:lsdException w:name="Grid Table 2" w:uiPriority="47"/>
-    <w:lsdException w:name="Grid Table 3" w:uiPriority="48"/>
-    <w:lsdException w:name="Grid Table 4" w:uiPriority="49"/>
-    <w:lsdException w:name="Grid Table 5 Dark" w:uiPriority="50"/>
-    <w:lsdException w:name="Grid Table 6 Colorful" w:uiPriority="51"/>
-    <w:lsdException w:name="Grid Table 7 Colorful" w:uiPriority="52"/>
-    <w:lsdException w:name="Grid Table 1 Light Accent 1" w:uiPriority="46"/>
-    <w:lsdException w:name="Grid Table 2 Accent 1" w:uiPriority="47"/>
-    <w:lsdException w:name="Grid Table 3 Accent 1" w:uiPriority="48"/>
-    <w:lsdException w:name="Grid Table 4 Accent 1" w:uiPriority="49"/>
-    <w:lsdException w:name="Grid Table 5 Dark Accent 1" w:uiPriority="50"/>
-    <w:lsdException w:name="Grid Table 6 Colorful Accent 1" w:uiPriority="51"/>
-    <w:lsdException w:name="Grid Table 7 Colorful Accent 1" w:uiPriority="52"/>
-    <w:lsdException w:name="Grid Table 1 Light Accent 2" w:uiPriority="46"/>
-    <w:lsdException w:name="Grid Table 2 Accent 2" w:uiPriority="47"/>
-    <w:lsdException w:name="Grid Table 3 Accent 2" w:uiPriority="48"/>
-    <w:lsdException w:name="Grid Table 4 Accent 2" w:uiPriority="49"/>
-    <w:lsdException w:name="Grid Table 5 Dark Accent 2" w:uiPriority="50"/>
-    <w:lsdException w:name="Grid Table 6 Colorful Accent 2" w:uiPriority="51"/>
-    <w:lsdException w:name="Grid Table 7 Colorful Accent 2" w:uiPriority="52"/>
-    <w:lsdException w:name="Grid Table 1 Light Accent 3" w:uiPriority="46"/>
-    <w:lsdException w:name="Grid Table 2 Accent 3" w:uiPriority="47"/>
-    <w:lsdException w:name="Grid Table 3 Accent 3" w:uiPriority="48"/>
-    <w:lsdException w:name="Grid Table 4 Accent 3" w:uiPriority="49"/>
-    <w:lsdException w:name="Grid Table 5 Dark Accent 3" w:uiPriority="50"/>
-    <w:lsdException w:name="Grid Table 6 Colorful Accent 3" w:uiPriority="51"/>
-    <w:lsdException w:name="Grid Table 7 Colorful Accent 3" w:uiPriority="52"/>
-    <w:lsdException w:name="Grid Table 1 Light Accent 4" w:uiPriority="46"/>
-    <w:lsdException w:name="Grid Table 2 Accent 4" w:uiPriority="47"/>
-    <w:lsdException w:name="Grid Table 3 Accent 4" w:uiPriority="48"/>
-    <w:lsdException w:name="Grid Table 4 Accent 4" w:uiPriority="49"/>
-    <w:lsdException w:name="Grid Table 5 Dark Accent 4" w:uiPriority="50"/>
-    <w:lsdException w:name="Grid Table 6 Colorful Accent 4" w:uiPriority="51"/>
-    <w:lsdException w:name="Grid Table 7 Colorful Accent 4" w:uiPriority="52"/>
-    <w:lsdException w:name="Grid Table 1 Light Accent 5" w:uiPriority="46"/>
-    <w:lsdException w:name="Grid Table 2 Accent 5" w:uiPriority="47"/>
-    <w:lsdException w:name="Grid Table 3 Accent 5" w:uiPriority="48"/>
-    <w:lsdException w:name="Grid Table 4 Accent 5" w:uiPriority="49"/>
-    <w:lsdException w:name="Grid Table 5 Dark Accent 5" w:uiPriority="50"/>
-    <w:lsdException w:name="Grid Table 6 Colorful Accent 5" w:uiPriority="51"/>
-    <w:lsdException w:name="Grid Table 7 Colorful Accent 5" w:uiPriority="52"/>
-    <w:lsdException w:name="Grid Table 1 Light Accent 6" w:uiPriority="46"/>
-    <w:lsdException w:name="Grid Table 2 Accent 6" w:uiPriority="47"/>
-    <w:lsdException w:name="Grid Table 3 Accent 6" w:uiPriority="48"/>
-    <w:lsdException w:name="Grid Table 4 Accent 6" w:uiPriority="49"/>
-    <w:lsdException w:name="Grid Table 5 Dark Accent 6" w:uiPriority="50"/>
-    <w:lsdException w:name="Grid Table 6 Colorful Accent 6" w:uiPriority="51"/>
-    <w:lsdException w:name="Grid Table 7 Colorful Accent 6" w:uiPriority="52"/>
-    <w:lsdException w:name="List Table 1 Light" w:uiPriority="46"/>
-    <w:lsdException w:name="List Table 2" w:uiPriority="47"/>
-    <w:lsdException w:name="List Table 3" w:uiPriority="48"/>
-    <w:lsdException w:name="List Table 4" w:uiPriority="49"/>
-    <w:lsdException w:name="List Table 5 Dark" w:uiPriority="50"/>
-    <w:lsdException w:name="List Table 6 Colorful" w:uiPriority="51"/>
-    <w:lsdException w:name="List Table 7 Colorful" w:uiPriority="52"/>
-    <w:lsdException w:name="List Table 1 Light Accent 1" w:uiPriority="46"/>
-    <w:lsdException w:name="List Table 2 Accent 1" w:uiPriority="47"/>
-    <w:lsdException w:name="List Table 3 Accent 1" w:uiPriority="48"/>
-    <w:lsdException w:name="List Table 4 Accent 1" w:uiPriority="49"/>
-    <w:lsdException w:name="List Table 5 Dark Accent 1" w:uiPriority="50"/>
-    <w:lsdException w:name="List Table 6 Colorful Accent 1" w:uiPriority="51"/>
-    <w:lsdException w:name="List Table 7 Colorful Accent 1" w:uiPriority="52"/>
-    <w:lsdException w:name="List Table 1 Light Accent 2" w:uiPriority="46"/>
-    <w:lsdException w:name="List Table 2 Accent 2" w:uiPriority="47"/>
-    <w:lsdException w:name="List Table 3 Accent 2" w:uiPriority="48"/>
-    <w:lsdException w:name="List Table 4 Accent 2" w:uiPriority="49"/>
-    <w:lsdException w:name="List Table 5 Dark Accent 2" w:uiPriority="50"/>
-    <w:lsdException w:name="List Table 6 Colorful Accent 2" w:uiPriority="51"/>
-    <w:lsdException w:name="List Table 7 Colorful Accent 2" w:uiPriority="52"/>
-    <w:lsdException w:name="List Table 1 Light Accent 3" w:uiPriority="46"/>
-    <w:lsdException w:name="List Table 2 Accent 3" w:uiPriority="47"/>
-    <w:lsdException w:name="List Table 3 Accent 3" w:uiPriority="48"/>
-    <w:lsdException w:name="List Table 4 Accent 3" w:uiPriority="49"/>
-    <w:lsdException w:name="List Table 5 Dark Accent 3" w:uiPriority="50"/>
-    <w:lsdException w:name="List Table 6 Colorful Accent 3" w:uiPriority="51"/>
-    <w:lsdException w:name="List Table 7 Colorful Accent 3" w:uiPriority="52"/>
-    <w:lsdException w:name="List Table 1 Light Accent 4" w:uiPriority="46"/>
-    <w:lsdException w:name="List Table 2 Accent 4" w:uiPriority="47"/>
-    <w:lsdException w:name="List Table 3 Accent 4" w:uiPriority="48"/>
-    <w:lsdException w:name="List Table 4 Accent 4" w:uiPriority="49"/>
-    <w:lsdException w:name="List Table 5 Dark Accent 4" w:uiPriority="50"/>
-    <w:lsdException w:name="List Table 6 Colorful Accent 4" w:uiPriority="51"/>
-    <w:lsdException w:name="List Table 7 Colorful Accent 4" w:uiPriority="52"/>
-    <w:lsdException w:name="List Table 1 Light Accent 5" w:uiPriority="46"/>
-    <w:lsdException w:name="List Table 2 Accent 5" w:uiPriority="47"/>
-    <w:lsdException w:name="List Table 3 Accent 5" w:uiPriority="48"/>
-    <w:lsdException w:name="List Table 4 Accent 5" w:uiPriority="49"/>
-    <w:lsdException w:name="List Table 5 Dark Accent 5" w:uiPriority="50"/>
-    <w:lsdException w:name="List Table 6 Colorful Accent 5" w:uiPriority="51"/>
-    <w:lsdException w:name="List Table 7 Colorful Accent 5" w:uiPriority="52"/>
-    <w:lsdException w:name="List Table 1 Light Accent 6" w:uiPriority="46"/>
-    <w:lsdException w:name="List Table 2 Accent 6" w:uiPriority="47"/>
-    <w:lsdException w:name="List Table 3 Accent 6" w:uiPriority="48"/>
-    <w:lsdException w:name="List Table 4 Accent 6" w:uiPriority="49"/>
-    <w:lsdException w:name="List Table 5 Dark Accent 6" w:uiPriority="50"/>
-    <w:lsdException w:name="List Table 6 Colorful Accent 6" w:uiPriority="51"/>
-    <w:lsdException w:name="List Table 7 Colorful Accent 6" w:uiPriority="52"/>
-    <w:lsdException w:name="Mention" w:semiHidden="1" w:unhideWhenUsed="1"/>
-    <w:lsdException w:name="Smart Hyperlink" w:semiHidden="1" w:unhideWhenUsed="1"/>
-    <w:lsdException w:name="Hashtag" w:semiHidden="1" w:unhideWhenUsed="1"/>
-    <w:lsdException w:name="Unresolved Mention" w:semiHidden="1" w:unhideWhenUsed="1"/>
+  <w:latentStyles w:defLockedState="0" w:defUIPriority="99" w:defSemiHidden="1" w:defUnhideWhenUsed="1" w:defQFormat="0" w:count="267">
+    <w:lsdException w:name="Normal" w:semiHidden="0" w:uiPriority="0" w:unhideWhenUsed="0" w:qFormat="1"/>
+    <w:lsdException w:name="heading 1" w:semiHidden="0" w:uiPriority="9" w:unhideWhenUsed="0" w:qFormat="1"/>
+    <w:lsdException w:name="heading 2" w:uiPriority="9" w:qFormat="1"/>
+    <w:lsdException w:name="heading 3" w:uiPriority="9" w:qFormat="1"/>
+    <w:lsdException w:name="heading 4" w:uiPriority="9" w:qFormat="1"/>
+    <w:lsdException w:name="heading 5" w:uiPriority="9" w:qFormat="1"/>
+    <w:lsdException w:name="heading 6" w:uiPriority="9" w:qFormat="1"/>
+    <w:lsdException w:name="heading 7" w:uiPriority="9" w:qFormat="1"/>
+    <w:lsdException w:name="heading 8" w:uiPriority="9" w:qFormat="1"/>
+    <w:lsdException w:name="heading 9" w:uiPriority="9" w:qFormat="1"/>
+    <w:lsdException w:name="toc 1" w:uiPriority="39"/>
+    <w:lsdException w:name="toc 2" w:uiPriority="39"/>
+    <w:lsdException w:name="toc 3" w:uiPriority="39"/>
+    <w:lsdException w:name="toc 4" w:uiPriority="39"/>
+    <w:lsdException w:name="toc 5" w:uiPriority="39"/>
+    <w:lsdException w:name="toc 6" w:uiPriority="39"/>
+    <w:lsdException w:name="toc 7" w:uiPriority="39"/>
+    <w:lsdException w:name="toc 8" w:uiPriority="39"/>
+    <w:lsdException w:name="toc 9" w:uiPriority="39"/>
+    <w:lsdException w:name="caption" w:uiPriority="35" w:qFormat="1"/>
+    <w:lsdException w:name="Title" w:semiHidden="0" w:uiPriority="10" w:unhideWhenUsed="0" w:qFormat="1"/>
+    <w:lsdException w:name="Default Paragraph Font" w:uiPriority="1"/>
+    <w:lsdException w:name="Subtitle" w:semiHidden="0" w:uiPriority="11" w:unhideWhenUsed="0" w:qFormat="1"/>
+    <w:lsdException w:name="Strong" w:semiHidden="0" w:uiPriority="22" w:unhideWhenUsed="0" w:qFormat="1"/>
+    <w:lsdException w:name="Emphasis" w:semiHidden="0" w:uiPriority="20" w:unhideWhenUsed="0" w:qFormat="1"/>
+    <w:lsdException w:name="Table Grid" w:uiPriority="59"/>
+    <w:lsdException w:name="Placeholder Text" w:unhideWhenUsed="0"/>
+    <w:lsdException w:name="No Spacing" w:semiHidden="0" w:uiPriority="1" w:unhideWhenUsed="0" w:qFormat="1"/>
+    <w:lsdException w:name="Light Shading" w:semiHidden="0" w:uiPriority="60" w:unhideWhenUsed="0"/>
+    <w:lsdException w:name="Light List" w:semiHidden="0" w:uiPriority="61" w:unhideWhenUsed="0"/>
+    <w:lsdException w:name="Light Grid" w:semiHidden="0" w:uiPriority="62" w:unhideWhenUsed="0"/>
+    <w:lsdException w:name="Medium Shading 1" w:semiHidden="0" w:uiPriority="63" w:unhideWhenUsed="0"/>
+    <w:lsdException w:name="Medium Shading 2" w:semiHidden="0" w:uiPriority="64" w:unhideWhenUsed="0"/>
+    <w:lsdException w:name="Medium List 1" w:semiHidden="0" w:uiPriority="65" w:unhideWhenUsed="0"/>
+    <w:lsdException w:name="Medium List 2" w:semiHidden="0" w:uiPriority="66" w:unhideWhenUsed="0"/>
+    <w:lsdException w:name="Medium Grid 1" w:semiHidden="0" w:uiPriority="67" w:unhideWhenUsed="0"/>
+    <w:lsdException w:name="Medium Grid 2" w:semiHidden="0" w:uiPriority="68" w:unhideWhenUsed="0"/>
+    <w:lsdException w:name="Medium Grid 3" w:semiHidden="0" w:uiPriority="69" w:unhideWhenUsed="0"/>
+    <w:lsdException w:name="Dark List" w:semiHidden="0" w:uiPriority="70" w:unhideWhenUsed="0"/>
+    <w:lsdException w:name="Colorful Shading" w:semiHidden="0" w:uiPriority="71" w:unhideWhenUsed="0"/>
+    <w:lsdException w:name="Colorful List" w:semiHidden="0" w:uiPriority="72" w:unhideWhenUsed="0"/>
+    <w:lsdException w:name="Colorful Grid" w:semiHidden="0" w:uiPriority="73" w:unhideWhenUsed="0"/>
+    <w:lsdException w:name="Light Shading Accent 1" w:semiHidden="0" w:uiPriority="60" w:unhideWhenUsed="0"/>
+    <w:lsdException w:name="Light List Accent 1" w:semiHidden="0" w:uiPriority="61" w:unhideWhenUsed="0"/>
+    <w:lsdException w:name="Light Grid Accent 1" w:semiHidden="0" w:uiPriority="62" w:unhideWhenUsed="0"/>
+    <w:lsdException w:name="Medium Shading 1 Accent 1" w:semiHidden="0" w:uiPriority="63" w:unhideWhenUsed="0"/>
+    <w:lsdException w:name="Medium Shading 2 Accent 1" w:semiHidden="0" w:uiPriority="64" w:unhideWhenUsed="0"/>
+    <w:lsdException w:name="Medium List 1 Accent 1" w:semiHidden="0" w:uiPriority="65" w:unhideWhenUsed="0"/>
+    <w:lsdException w:name="Revision" w:unhideWhenUsed="0"/>
+    <w:lsdException w:name="List Paragraph" w:semiHidden="0" w:uiPriority="34" w:unhideWhenUsed="0" w:qFormat="1"/>
+    <w:lsdException w:name="Quote" w:semiHidden="0" w:uiPriority="29" w:unhideWhenUsed="0" w:qFormat="1"/>
+    <w:lsdException w:name="Intense Quote" w:semiHidden="0" w:uiPriority="30" w:unhideWhenUsed="0" w:qFormat="1"/>
+    <w:lsdException w:name="Medium List 2 Accent 1" w:semiHidden="0" w:uiPriority="66" w:unhideWhenUsed="0"/>
+    <w:lsdException w:name="Medium Grid 1 Accent 1" w:semiHidden="0" w:uiPriority="67" w:unhideWhenUsed="0"/>
+    <w:lsdException w:name="Medium Grid 2 Accent 1" w:semiHidden="0" w:uiPriority="68" w:unhideWhenUsed="0"/>
+    <w:lsdException w:name="Medium Grid 3 Accent 1" w:semiHidden="0" w:uiPriority="69" w:unhideWhenUsed="0"/>
+    <w:lsdException w:name="Dark List Accent 1" w:semiHidden="0" w:uiPriority="70" w:unhideWhenUsed="0"/>
+    <w:lsdException w:name="Colorful Shading Accent 1" w:semiHidden="0" w:uiPriority="71" w:unhideWhenUsed="0"/>
+    <w:lsdException w:name="Colorful List Accent 1" w:semiHidden="0" w:uiPriority="72" w:unhideWhenUsed="0"/>
+    <w:lsdException w:name="Colorful Grid Accent 1" w:semiHidden="0" w:uiPriority="73" w:unhideWhenUsed="0"/>
+    <w:lsdException w:name="Light Shading Accent 2" w:semiHidden="0" w:uiPriority="60" w:unhideWhenUsed="0"/>
+    <w:lsdException w:name="Light List Accent 2" w:semiHidden="0" w:uiPriority="61" w:unhideWhenUsed="0"/>
+    <w:lsdException w:name="Light Grid Accent 2" w:semiHidden="0" w:uiPriority="62" w:unhideWhenUsed="0"/>
+    <w:lsdException w:name="Medium Shading 1 Accent 2" w:semiHidden="0" w:uiPriority="63" w:unhideWhenUsed="0"/>
+    <w:lsdException w:name="Medium Shading 2 Accent 2" w:semiHidden="0" w:uiPriority="64" w:unhideWhenUsed="0"/>
+    <w:lsdException w:name="Medium List 1 Accent 2" w:semiHidden="0" w:uiPriority="65" w:unhideWhenUsed="0"/>
+    <w:lsdException w:name="Medium List 2 Accent 2" w:semiHidden="0" w:uiPriority="66" w:unhideWhenUsed="0"/>
+    <w:lsdException w:name="Medium Grid 1 Accent 2" w:semiHidden="0" w:uiPriority="67" w:unhideWhenUsed="0"/>
+    <w:lsdException w:name="Medium Grid 2 Accent 2" w:semiHidden="0" w:uiPriority="68" w:unhideWhenUsed="0"/>
+    <w:lsdException w:name="Medium Grid 3 Accent 2" w:semiHidden="0" w:uiPriority="69" w:unhideWhenUsed="0"/>
+    <w:lsdException w:name="Dark List Accent 2" w:semiHidden="0" w:uiPriority="70" w:unhideWhenUsed="0"/>
+    <w:lsdException w:name="Colorful Shading Accent 2" w:semiHidden="0" w:uiPriority="71" w:unhideWhenUsed="0"/>
+    <w:lsdException w:name="Colorful List Accent 2" w:semiHidden="0" w:uiPriority="72" w:unhideWhenUsed="0"/>
+    <w:lsdException w:name="Colorful Grid Accent 2" w:semiHidden="0" w:uiPriority="73" w:unhideWhenUsed="0"/>
+    <w:lsdException w:name="Light Shading Accent 3" w:semiHidden="0" w:uiPriority="60" w:unhideWhenUsed="0"/>
+    <w:lsdException w:name="Light List Accent 3" w:semiHidden="0" w:uiPriority="61" w:unhideWhenUsed="0"/>
+    <w:lsdException w:name="Light Grid Accent 3" w:semiHidden="0" w:uiPriority="62" w:unhideWhenUsed="0"/>
+    <w:lsdException w:name="Medium Shading 1 Accent 3" w:semiHidden="0" w:uiPriority="63" w:unhideWhenUsed="0"/>
+    <w:lsdException w:name="Medium Shading 2 Accent 3" w:semiHidden="0" w:uiPriority="64" w:unhideWhenUsed="0"/>
+    <w:lsdException w:name="Medium List 1 Accent 3" w:semiHidden="0" w:uiPriority="65" w:unhideWhenUsed="0"/>
+    <w:lsdException w:name="Medium List 2 Accent 3" w:semiHidden="0" w:uiPriority="66" w:unhideWhenUsed="0"/>
+    <w:lsdException w:name="Medium Grid 1 Accent 3" w:semiHidden="0" w:uiPriority="67" w:unhideWhenUsed="0"/>
+    <w:lsdException w:name="Medium Grid 2 Accent 3" w:semiHidden="0" w:uiPriority="68" w:unhideWhenUsed="0"/>
+    <w:lsdException w:name="Medium Grid 3 Accent 3" w:semiHidden="0" w:uiPriority="69" w:unhideWhenUsed="0"/>
+    <w:lsdException w:name="Dark List Accent 3" w:semiHidden="0" w:uiPriority="70" w:unhideWhenUsed="0"/>
+    <w:lsdException w:name="Colorful Shading Accent 3" w:semiHidden="0" w:uiPriority="71" w:unhideWhenUsed="0"/>
+    <w:lsdException w:name="Colorful List Accent 3" w:semiHidden="0" w:uiPriority="72" w:unhideWhenUsed="0"/>
+    <w:lsdException w:name="Colorful Grid Accent 3" w:semiHidden="0" w:uiPriority="73" w:unhideWhenUsed="0"/>
+    <w:lsdException w:name="Light Shading Accent 4" w:semiHidden="0" w:uiPriority="60" w:unhideWhenUsed="0"/>
+    <w:lsdException w:name="Light List Accent 4" w:semiHidden="0" w:uiPriority="61" w:unhideWhenUsed="0"/>
+    <w:lsdException w:name="Light Grid Accent 4" w:semiHidden="0" w:uiPriority="62" w:unhideWhenUsed="0"/>
+    <w:lsdException w:name="Medium Shading 1 Accent 4" w:semiHidden="0" w:uiPriority="63" w:unhideWhenUsed="0"/>
+    <w:lsdException w:name="Medium Shading 2 Accent 4" w:semiHidden="0" w:uiPriority="64" w:unhideWhenUsed="0"/>
+    <w:lsdException w:name="Medium List 1 Accent 4" w:semiHidden="0" w:uiPriority="65" w:unhideWhenUsed="0"/>
+    <w:lsdException w:name="Medium List 2 Accent 4" w:semiHidden="0" w:uiPriority="66" w:unhideWhenUsed="0"/>
+    <w:lsdException w:name="Medium Grid 1 Accent 4" w:semiHidden="0" w:uiPriority="67" w:unhideWhenUsed="0"/>
+    <w:lsdException w:name="Medium Grid 2 Accent 4" w:semiHidden="0" w:uiPriority="68" w:unhideWhenUsed="0"/>
+    <w:lsdException w:name="Medium Grid 3 Accent 4" w:semiHidden="0" w:uiPriority="69" w:unhideWhenUsed="0"/>
+    <w:lsdException w:name="Dark List Accent 4" w:semiHidden="0" w:uiPriority="70" w:unhideWhenUsed="0"/>
+    <w:lsdException w:name="Colorful Shading Accent 4" w:semiHidden="0" w:uiPriority="71" w:unhideWhenUsed="0"/>
+    <w:lsdException w:name="Colorful List Accent 4" w:semiHidden="0" w:uiPriority="72" w:unhideWhenUsed="0"/>
+    <w:lsdException w:name="Colorful Grid Accent 4" w:semiHidden="0" w:uiPriority="73" w:unhideWhenUsed="0"/>
+    <w:lsdException w:name="Light Shading Accent 5" w:semiHidden="0" w:uiPriority="60" w:unhideWhenUsed="0"/>
+    <w:lsdException w:name="Light List Accent 5" w:semiHidden="0" w:uiPriority="61" w:unhideWhenUsed="0"/>
+    <w:lsdException w:name="Light Grid Accent 5" w:semiHidden="0" w:uiPriority="62" w:unhideWhenUsed="0"/>
+    <w:lsdException w:name="Medium Shading 1 Accent 5" w:semiHidden="0" w:uiPriority="63" w:unhideWhenUsed="0"/>
+    <w:lsdException w:name="Medium Shading 2 Accent 5" w:semiHidden="0" w:uiPriority="64" w:unhideWhenUsed="0"/>
+    <w:lsdException w:name="Medium List 1 Accent 5" w:semiHidden="0" w:uiPriority="65" w:unhideWhenUsed="0"/>
+    <w:lsdException w:name="Medium List 2 Accent 5" w:semiHidden="0" w:uiPriority="66" w:unhideWhenUsed="0"/>
+    <w:lsdException w:name="Medium Grid 1 Accent 5" w:semiHidden="0" w:uiPriority="67" w:unhideWhenUsed="0"/>
+    <w:lsdException w:name="Medium Grid 2 Accent 5" w:semiHidden="0" w:uiPriority="68" w:unhideWhenUsed="0"/>
+    <w:lsdException w:name="Medium Grid 3 Accent 5" w:semiHidden="0" w:uiPriority="69" w:unhideWhenUsed="0"/>
+    <w:lsdException w:name="Dark List Accent 5" w:semiHidden="0" w:uiPriority="70" w:unhideWhenUsed="0"/>
+    <w:lsdException w:name="Colorful Shading Accent 5" w:semiHidden="0" w:uiPriority="71" w:unhideWhenUsed="0"/>
+    <w:lsdException w:name="Colorful List Accent 5" w:semiHidden="0" w:uiPriority="72" w:unhideWhenUsed="0"/>
+    <w:lsdException w:name="Colorful Grid Accent 5" w:semiHidden="0" w:uiPriority="73" w:unhideWhenUsed="0"/>
+    <w:lsdException w:name="Light Shading Accent 6" w:semiHidden="0" w:uiPriority="60" w:unhideWhenUsed="0"/>
+    <w:lsdException w:name="Light List Accent 6" w:semiHidden="0" w:uiPriority="61" w:unhideWhenUsed="0"/>
+    <w:lsdException w:name="Light Grid Accent 6" w:semiHidden="0" w:uiPriority="62" w:unhideWhenUsed="0"/>
+    <w:lsdException w:name="Medium Shading 1 Accent 6" w:semiHidden="0" w:uiPriority="63" w:unhideWhenUsed="0"/>
+    <w:lsdException w:name="Medium Shading 2 Accent 6" w:semiHidden="0" w:uiPriority="64" w:unhideWhenUsed="0"/>
+    <w:lsdException w:name="Medium List 1 Accent 6" w:semiHidden="0" w:uiPriority="65" w:unhideWhenUsed="0"/>
+    <w:lsdException w:name="Medium List 2 Accent 6" w:semiHidden="0" w:uiPriority="66" w:unhideWhenUsed="0"/>
+    <w:lsdException w:name="Medium Grid 1 Accent 6" w:semiHidden="0" w:uiPriority="67" w:unhideWhenUsed="0"/>
+    <w:lsdException w:name="Medium Grid 2 Accent 6" w:semiHidden="0" w:uiPriority="68" w:unhideWhenUsed="0"/>
+    <w:lsdException w:name="Medium Grid 3 Accent 6" w:semiHidden="0" w:uiPriority="69" w:unhideWhenUsed="0"/>
+    <w:lsdException w:name="Dark List Accent 6" w:semiHidden="0" w:uiPriority="70" w:unhideWhenUsed="0"/>
+    <w:lsdException w:name="Colorful Shading Accent 6" w:semiHidden="0" w:uiPriority="71" w:unhideWhenUsed="0"/>
+    <w:lsdException w:name="Colorful List Accent 6" w:semiHidden="0" w:uiPriority="72" w:unhideWhenUsed="0"/>
+    <w:lsdException w:name="Colorful Grid Accent 6" w:semiHidden="0" w:uiPriority="73" w:unhideWhenUsed="0"/>
+    <w:lsdException w:name="Subtle Emphasis" w:semiHidden="0" w:uiPriority="19" w:unhideWhenUsed="0" w:qFormat="1"/>
+    <w:lsdException w:name="Intense Emphasis" w:semiHidden="0" w:uiPriority="21" w:unhideWhenUsed="0" w:qFormat="1"/>
+    <w:lsdException w:name="Subtle Reference" w:semiHidden="0" w:uiPriority="31" w:unhideWhenUsed="0" w:qFormat="1"/>
+    <w:lsdException w:name="Intense Reference" w:semiHidden="0" w:uiPriority="32" w:unhideWhenUsed="0" w:qFormat="1"/>
+    <w:lsdException w:name="Book Title" w:semiHidden="0" w:uiPriority="33" w:unhideWhenUsed="0" w:qFormat="1"/>
+    <w:lsdException w:name="Bibliography" w:uiPriority="37"/>
+    <w:lsdException w:name="TOC Heading" w:uiPriority="39" w:qFormat="1"/>
+  </w:latentStyles>
+  <w:style w:type="paragraph" w:default="1" w:styleId="Normal">
+    <w:name w:val="Normal"/>
+    <w:qFormat/>
+  </w:style>
+  <w:style w:type="character" w:default="1" w:styleId="DefaultParagraphFont">
+    <w:name w:val="Default Paragraph Font"/>
+    <w:uiPriority w:val="1"/>
+    <w:semiHidden/>
+    <w:unhideWhenUsed/>
+  </w:style>
+  <w:style w:type="table" w:default="1" w:styleId="TableNormal">
+    <w:name w:val="Normal Table"/>
+    <w:uiPriority w:val="99"/>
+    <w:semiHidden/>
+    <w:unhideWhenUsed/>
+    <w:tblPr>
+      <w:tblInd w:w="0" w:type="dxa"/>
+      <w:tblCellMar>
+        <w:top w:w="0" w:type="dxa"/>
+        <w:left w:w="108" w:type="dxa"/>
+        <w:bottom w:w="0" w:type="dxa"/>
+        <w:right w:w="108" w:type="dxa"/>
+      </w:tblCellMar>
+    </w:tblPr>
+  </w:style>
+  <w:style w:type="numbering" w:default="1" w:styleId="NoList">
+    <w:name w:val="No List"/>
+    <w:uiPriority w:val="99"/>
+    <w:semiHidden/>
+    <w:unhideWhenUsed/>
+  </w:style>
+  <w:style w:type="paragraph" w:styleId="BalloonText">
+    <w:name w:val="Balloon Text"/>
+    <w:basedOn w:val="Normal"/>
+    <w:link w:val="BalloonTextChar"/>
+    <w:uiPriority w:val="99"/>
+    <w:semiHidden/>
+    <w:unhideWhenUsed/>
+    <w:rsid w:val="0088034C"/>
+    <w:pPr>
+      <w:spacing w:after="0" w:line="240" w:lineRule="auto"/>
+    </w:pPr>
+    <w:rPr>
+      <w:rFonts w:ascii="Tahoma" w:hAnsi="Tahoma" w:cs="Tahoma"/>
+      <w:sz w:val="16"/>
+      <w:szCs w:val="16"/>
+    </w:rPr>
+  </w:style>
+  <w:style w:type="character" w:customStyle="1" w:styleId="BalloonTextChar">
+    <w:name w:val="Balloon Text Char"/>
+    <w:basedOn w:val="DefaultParagraphFont"/>
+    <w:link w:val="BalloonText"/>
+    <w:uiPriority w:val="99"/>
+    <w:semiHidden/>
+    <w:rsid w:val="0088034C"/>
+    <w:rPr>
+      <w:rFonts w:ascii="Tahoma" w:hAnsi="Tahoma" w:cs="Tahoma"/>
+      <w:sz w:val="16"/>
+      <w:szCs w:val="16"/>
+    </w:rPr>
+  </w:style>
+</w:styles>
+</file>
+
+<file path=word/stylesWithEffects.xml><?xml version="1.0" encoding="utf-8"?>
+<w:styles xmlns:wpc="http://schemas.microsoft.com/office/word/2010/wordprocessingCanvas" xmlns:mc="http://schemas.openxmlformats.org/markup-compatibility/2006" xmlns:o="urn:schemas-microsoft-com:office:office" xmlns:r="http://schemas.openxmlformats.org/officeDocument/2006/relationships" xmlns:m="http://schemas.openxmlformats.org/officeDocument/2006/math" xmlns:v="urn:schemas-microsoft-com:vml" xmlns:wp14="http://schemas.microsoft.com/office/word/2010/wordprocessingDrawing" xmlns:wp="http://schemas.openxmlformats.org/drawingml/2006/wordprocessingDrawing" xmlns:w10="urn:schemas-microsoft-com:office:word" xmlns:w="http://schemas.openxmlformats.org/wordprocessingml/2006/main" xmlns:w14="http://schemas.microsoft.com/office/word/2010/wordml" xmlns:wpg="http://schemas.microsoft.com/office/word/2010/wordprocessingGroup" xmlns:wpi="http://schemas.microsoft.com/office/word/2010/wordprocessingInk" xmlns:wne="http://schemas.microsoft.com/office/word/2006/wordml" xmlns:wps="http://schemas.microsoft.com/office/word/2010/wordprocessingShape" mc:Ignorable="w14 wp14">
+  <w:docDefaults>
+    <w:rPrDefault>
+      <w:rPr>
+        <w:rFonts w:asciiTheme="minorHAnsi" w:eastAsiaTheme="minorHAnsi" w:hAnsiTheme="minorHAnsi" w:cstheme="minorBidi"/>
+        <w:sz w:val="22"/>
+        <w:szCs w:val="22"/>
+        <w:lang w:val="en-US" w:eastAsia="en-US" w:bidi="ar-SA"/>
+      </w:rPr>
+    </w:rPrDefault>
+    <w:pPrDefault>
+      <w:pPr>
+        <w:spacing w:after="200" w:line="276" w:lineRule="auto"/>
+      </w:pPr>
+    </w:pPrDefault>
+  </w:docDefaults>
+  <w:latentStyles w:defLockedState="0" w:defUIPriority="99" w:defSemiHidden="1" w:defUnhideWhenUsed="1" w:defQFormat="0" w:count="267">
+    <w:lsdException w:name="Normal" w:semiHidden="0" w:uiPriority="0" w:unhideWhenUsed="0" w:qFormat="1"/>
+    <w:lsdException w:name="heading 1" w:semiHidden="0" w:uiPriority="9" w:unhideWhenUsed="0" w:qFormat="1"/>
+    <w:lsdException w:name="heading 2" w:uiPriority="9" w:qFormat="1"/>
+    <w:lsdException w:name="heading 3" w:uiPriority="9" w:qFormat="1"/>
+    <w:lsdException w:name="heading 4" w:uiPriority="9" w:qFormat="1"/>
+    <w:lsdException w:name="heading 5" w:uiPriority="9" w:qFormat="1"/>
+    <w:lsdException w:name="heading 6" w:uiPriority="9" w:qFormat="1"/>
+    <w:lsdException w:name="heading 7" w:uiPriority="9" w:qFormat="1"/>
+    <w:lsdException w:name="heading 8" w:uiPriority="9" w:qFormat="1"/>
+    <w:lsdException w:name="heading 9" w:uiPriority="9" w:qFormat="1"/>
+    <w:lsdException w:name="toc 1" w:uiPriority="39"/>
+    <w:lsdException w:name="toc 2" w:uiPriority="39"/>
+    <w:lsdException w:name="toc 3" w:uiPriority="39"/>
+    <w:lsdException w:name="toc 4" w:uiPriority="39"/>
+    <w:lsdException w:name="toc 5" w:uiPriority="39"/>
+    <w:lsdException w:name="toc 6" w:uiPriority="39"/>
+    <w:lsdException w:name="toc 7" w:uiPriority="39"/>
+    <w:lsdException w:name="toc 8" w:uiPriority="39"/>
+    <w:lsdException w:name="toc 9" w:uiPriority="39"/>
+    <w:lsdException w:name="caption" w:uiPriority="35" w:qFormat="1"/>
+    <w:lsdException w:name="Title" w:semiHidden="0" w:uiPriority="10" w:unhideWhenUsed="0" w:qFormat="1"/>
+    <w:lsdException w:name="Default Paragraph Font" w:uiPriority="1"/>
+    <w:lsdException w:name="Subtitle" w:semiHidden="0" w:uiPriority="11" w:unhideWhenUsed="0" w:qFormat="1"/>
+    <w:lsdException w:name="Strong" w:semiHidden="0" w:uiPriority="22" w:unhideWhenUsed="0" w:qFormat="1"/>
+    <w:lsdException w:name="Emphasis" w:semiHidden="0" w:uiPriority="20" w:unhideWhenUsed="0" w:qFormat="1"/>
+    <w:lsdException w:name="Table Grid" w:uiPriority="59"/>
+    <w:lsdException w:name="Placeholder Text" w:unhideWhenUsed="0"/>
+    <w:lsdException w:name="No Spacing" w:semiHidden="0" w:uiPriority="1" w:unhideWhenUsed="0" w:qFormat="1"/>
+    <w:lsdException w:name="Light Shading" w:semiHidden="0" w:uiPriority="60" w:unhideWhenUsed="0"/>
+    <w:lsdException w:name="Light List" w:semiHidden="0" w:uiPriority="61" w:unhideWhenUsed="0"/>
+    <w:lsdException w:name="Light Grid" w:semiHidden="0" w:uiPriority="62" w:unhideWhenUsed="0"/>
+    <w:lsdException w:name="Medium Shading 1" w:semiHidden="0" w:uiPriority="63" w:unhideWhenUsed="0"/>
+    <w:lsdException w:name="Medium Shading 2" w:semiHidden="0" w:uiPriority="64" w:unhideWhenUsed="0"/>
+    <w:lsdException w:name="Medium List 1" w:semiHidden="0" w:uiPriority="65" w:unhideWhenUsed="0"/>
+    <w:lsdException w:name="Medium List 2" w:semiHidden="0" w:uiPriority="66" w:unhideWhenUsed="0"/>
+    <w:lsdException w:name="Medium Grid 1" w:semiHidden="0" w:uiPriority="67" w:unhideWhenUsed="0"/>
+    <w:lsdException w:name="Medium Grid 2" w:semiHidden="0" w:uiPriority="68" w:unhideWhenUsed="0"/>
+    <w:lsdException w:name="Medium Grid 3" w:semiHidden="0" w:uiPriority="69" w:unhideWhenUsed="0"/>
+    <w:lsdException w:name="Dark List" w:semiHidden="0" w:uiPriority="70" w:unhideWhenUsed="0"/>
+    <w:lsdException w:name="Colorful Shading" w:semiHidden="0" w:uiPriority="71" w:unhideWhenUsed="0"/>
+    <w:lsdException w:name="Colorful List" w:semiHidden="0" w:uiPriority="72" w:unhideWhenUsed="0"/>
+    <w:lsdException w:name="Colorful Grid" w:semiHidden="0" w:uiPriority="73" w:unhideWhenUsed="0"/>
+    <w:lsdException w:name="Light Shading Accent 1" w:semiHidden="0" w:uiPriority="60" w:unhideWhenUsed="0"/>
+    <w:lsdException w:name="Light List Accent 1" w:semiHidden="0" w:uiPriority="61" w:unhideWhenUsed="0"/>
+    <w:lsdException w:name="Light Grid Accent 1" w:semiHidden="0" w:uiPriority="62" w:unhideWhenUsed="0"/>
+    <w:lsdException w:name="Medium Shading 1 Accent 1" w:semiHidden="0" w:uiPriority="63" w:unhideWhenUsed="0"/>
+    <w:lsdException w:name="Medium Shading 2 Accent 1" w:semiHidden="0" w:uiPriority="64" w:unhideWhenUsed="0"/>
+    <w:lsdException w:name="Medium List 1 Accent 1" w:semiHidden="0" w:uiPriority="65" w:unhideWhenUsed="0"/>
+    <w:lsdException w:name="Revision" w:unhideWhenUsed="0"/>
+    <w:lsdException w:name="List Paragraph" w:semiHidden="0" w:uiPriority="34" w:unhideWhenUsed="0" w:qFormat="1"/>
+    <w:lsdException w:name="Quote" w:semiHidden="0" w:uiPriority="29" w:unhideWhenUsed="0" w:qFormat="1"/>
+    <w:lsdException w:name="Intense Quote" w:semiHidden="0" w:uiPriority="30" w:unhideWhenUsed="0" w:qFormat="1"/>
+    <w:lsdException w:name="Medium List 2 Accent 1" w:semiHidden="0" w:uiPriority="66" w:unhideWhenUsed="0"/>
+    <w:lsdException w:name="Medium Grid 1 Accent 1" w:semiHidden="0" w:uiPriority="67" w:unhideWhenUsed="0"/>
+    <w:lsdException w:name="Medium Grid 2 Accent 1" w:semiHidden="0" w:uiPriority="68" w:unhideWhenUsed="0"/>
+    <w:lsdException w:name="Medium Grid 3 Accent 1" w:semiHidden="0" w:uiPriority="69" w:unhideWhenUsed="0"/>
+    <w:lsdException w:name="Dark List Accent 1" w:semiHidden="0" w:uiPriority="70" w:unhideWhenUsed="0"/>
+    <w:lsdException w:name="Colorful Shading Accent 1" w:semiHidden="0" w:uiPriority="71" w:unhideWhenUsed="0"/>
+    <w:lsdException w:name="Colorful List Accent 1" w:semiHidden="0" w:uiPriority="72" w:unhideWhenUsed="0"/>
+    <w:lsdException w:name="Colorful Grid Accent 1" w:semiHidden="0" w:uiPriority="73" w:unhideWhenUsed="0"/>
+    <w:lsdException w:name="Light Shading Accent 2" w:semiHidden="0" w:uiPriority="60" w:unhideWhenUsed="0"/>
+    <w:lsdException w:name="Light List Accent 2" w:semiHidden="0" w:uiPriority="61" w:unhideWhenUsed="0"/>
+    <w:lsdException w:name="Light Grid Accent 2" w:semiHidden="0" w:uiPriority="62" w:unhideWhenUsed="0"/>
+    <w:lsdException w:name="Medium Shading 1 Accent 2" w:semiHidden="0" w:uiPriority="63" w:unhideWhenUsed="0"/>
+    <w:lsdException w:name="Medium Shading 2 Accent 2" w:semiHidden="0" w:uiPriority="64" w:unhideWhenUsed="0"/>
+    <w:lsdException w:name="Medium List 1 Accent 2" w:semiHidden="0" w:uiPriority="65" w:unhideWhenUsed="0"/>
+    <w:lsdException w:name="Medium List 2 Accent 2" w:semiHidden="0" w:uiPriority="66" w:unhideWhenUsed="0"/>
+    <w:lsdException w:name="Medium Grid 1 Accent 2" w:semiHidden="0" w:uiPriority="67" w:unhideWhenUsed="0"/>
+    <w:lsdException w:name="Medium Grid 2 Accent 2" w:semiHidden="0" w:uiPriority="68" w:unhideWhenUsed="0"/>
+    <w:lsdException w:name="Medium Grid 3 Accent 2" w:semiHidden="0" w:uiPriority="69" w:unhideWhenUsed="0"/>
+    <w:lsdException w:name="Dark List Accent 2" w:semiHidden="0" w:uiPriority="70" w:unhideWhenUsed="0"/>
+    <w:lsdException w:name="Colorful Shading Accent 2" w:semiHidden="0" w:uiPriority="71" w:unhideWhenUsed="0"/>
+    <w:lsdException w:name="Colorful List Accent 2" w:semiHidden="0" w:uiPriority="72" w:unhideWhenUsed="0"/>
+    <w:lsdException w:name="Colorful Grid Accent 2" w:semiHidden="0" w:uiPriority="73" w:unhideWhenUsed="0"/>
+    <w:lsdException w:name="Light Shading Accent 3" w:semiHidden="0" w:uiPriority="60" w:unhideWhenUsed="0"/>
+    <w:lsdException w:name="Light List Accent 3" w:semiHidden="0" w:uiPriority="61" w:unhideWhenUsed="0"/>
+    <w:lsdException w:name="Light Grid Accent 3" w:semiHidden="0" w:uiPriority="62" w:unhideWhenUsed="0"/>
+    <w:lsdException w:name="Medium Shading 1 Accent 3" w:semiHidden="0" w:uiPriority="63" w:unhideWhenUsed="0"/>
+    <w:lsdException w:name="Medium Shading 2 Accent 3" w:semiHidden="0" w:uiPriority="64" w:unhideWhenUsed="0"/>
+    <w:lsdException w:name="Medium List 1 Accent 3" w:semiHidden="0" w:uiPriority="65" w:unhideWhenUsed="0"/>
+    <w:lsdException w:name="Medium List 2 Accent 3" w:semiHidden="0" w:uiPriority="66" w:unhideWhenUsed="0"/>
+    <w:lsdException w:name="Medium Grid 1 Accent 3" w:semiHidden="0" w:uiPriority="67" w:unhideWhenUsed="0"/>
+    <w:lsdException w:name="Medium Grid 2 Accent 3" w:semiHidden="0" w:uiPriority="68" w:unhideWhenUsed="0"/>
+    <w:lsdException w:name="Medium Grid 3 Accent 3" w:semiHidden="0" w:uiPriority="69" w:unhideWhenUsed="0"/>
+    <w:lsdException w:name="Dark List Accent 3" w:semiHidden="0" w:uiPriority="70" w:unhideWhenUsed="0"/>
+    <w:lsdException w:name="Colorful Shading Accent 3" w:semiHidden="0" w:uiPriority="71" w:unhideWhenUsed="0"/>
+    <w:lsdException w:name="Colorful List Accent 3" w:semiHidden="0" w:uiPriority="72" w:unhideWhenUsed="0"/>
+    <w:lsdException w:name="Colorful Grid Accent 3" w:semiHidden="0" w:uiPriority="73" w:unhideWhenUsed="0"/>
+    <w:lsdException w:name="Light Shading Accent 4" w:semiHidden="0" w:uiPriority="60" w:unhideWhenUsed="0"/>
+    <w:lsdException w:name="Light List Accent 4" w:semiHidden="0" w:uiPriority="61" w:unhideWhenUsed="0"/>
+    <w:lsdException w:name="Light Grid Accent 4" w:semiHidden="0" w:uiPriority="62" w:unhideWhenUsed="0"/>
+    <w:lsdException w:name="Medium Shading 1 Accent 4" w:semiHidden="0" w:uiPriority="63" w:unhideWhenUsed="0"/>
+    <w:lsdException w:name="Medium Shading 2 Accent 4" w:semiHidden="0" w:uiPriority="64" w:unhideWhenUsed="0"/>
+    <w:lsdException w:name="Medium List 1 Accent 4" w:semiHidden="0" w:uiPriority="65" w:unhideWhenUsed="0"/>
+    <w:lsdException w:name="Medium List 2 Accent 4" w:semiHidden="0" w:uiPriority="66" w:unhideWhenUsed="0"/>
+    <w:lsdException w:name="Medium Grid 1 Accent 4" w:semiHidden="0" w:uiPriority="67" w:unhideWhenUsed="0"/>
+    <w:lsdException w:name="Medium Grid 2 Accent 4" w:semiHidden="0" w:uiPriority="68" w:unhideWhenUsed="0"/>
+    <w:lsdException w:name="Medium Grid 3 Accent 4" w:semiHidden="0" w:uiPriority="69" w:unhideWhenUsed="0"/>
+    <w:lsdException w:name="Dark List Accent 4" w:semiHidden="0" w:uiPriority="70" w:unhideWhenUsed="0"/>
+    <w:lsdException w:name="Colorful Shading Accent 4" w:semiHidden="0" w:uiPriority="71" w:unhideWhenUsed="0"/>
+    <w:lsdException w:name="Colorful List Accent 4" w:semiHidden="0" w:uiPriority="72" w:unhideWhenUsed="0"/>
+    <w:lsdException w:name="Colorful Grid Accent 4" w:semiHidden="0" w:uiPriority="73" w:unhideWhenUsed="0"/>
+    <w:lsdException w:name="Light Shading Accent 5" w:semiHidden="0" w:uiPriority="60" w:unhideWhenUsed="0"/>
+    <w:lsdException w:name="Light List Accent 5" w:semiHidden="0" w:uiPriority="61" w:unhideWhenUsed="0"/>
+    <w:lsdException w:name="Light Grid Accent 5" w:semiHidden="0" w:uiPriority="62" w:unhideWhenUsed="0"/>
+    <w:lsdException w:name="Medium Shading 1 Accent 5" w:semiHidden="0" w:uiPriority="63" w:unhideWhenUsed="0"/>
+    <w:lsdException w:name="Medium Shading 2 Accent 5" w:semiHidden="0" w:uiPriority="64" w:unhideWhenUsed="0"/>
+    <w:lsdException w:name="Medium List 1 Accent 5" w:semiHidden="0" w:uiPriority="65" w:unhideWhenUsed="0"/>
+    <w:lsdException w:name="Medium List 2 Accent 5" w:semiHidden="0" w:uiPriority="66" w:unhideWhenUsed="0"/>
+    <w:lsdException w:name="Medium Grid 1 Accent 5" w:semiHidden="0" w:uiPriority="67" w:unhideWhenUsed="0"/>
+    <w:lsdException w:name="Medium Grid 2 Accent 5" w:semiHidden="0" w:uiPriority="68" w:unhideWhenUsed="0"/>
+    <w:lsdException w:name="Medium Grid 3 Accent 5" w:semiHidden="0" w:uiPriority="69" w:unhideWhenUsed="0"/>
+    <w:lsdException w:name="Dark List Accent 5" w:semiHidden="0" w:uiPriority="70" w:unhideWhenUsed="0"/>
+    <w:lsdException w:name="Colorful Shading Accent 5" w:semiHidden="0" w:uiPriority="71" w:unhideWhenUsed="0"/>
+    <w:lsdException w:name="Colorful List Accent 5" w:semiHidden="0" w:uiPriority="72" w:unhideWhenUsed="0"/>
+    <w:lsdException w:name="Colorful Grid Accent 5" w:semiHidden="0" w:uiPriority="73" w:unhideWhenUsed="0"/>
+    <w:lsdException w:name="Light Shading Accent 6" w:semiHidden="0" w:uiPriority="60" w:unhideWhenUsed="0"/>
+    <w:lsdException w:name="Light List Accent 6" w:semiHidden="0" w:uiPriority="61" w:unhideWhenUsed="0"/>
+    <w:lsdException w:name="Light Grid Accent 6" w:semiHidden="0" w:uiPriority="62" w:unhideWhenUsed="0"/>
+    <w:lsdException w:name="Medium Shading 1 Accent 6" w:semiHidden="0" w:uiPriority="63" w:unhideWhenUsed="0"/>
+    <w:lsdException w:name="Medium Shading 2 Accent 6" w:semiHidden="0" w:uiPriority="64" w:unhideWhenUsed="0"/>
+    <w:lsdException w:name="Medium List 1 Accent 6" w:semiHidden="0" w:uiPriority="65" w:unhideWhenUsed="0"/>
+    <w:lsdException w:name="Medium List 2 Accent 6" w:semiHidden="0" w:uiPriority="66" w:unhideWhenUsed="0"/>
+    <w:lsdException w:name="Medium Grid 1 Accent 6" w:semiHidden="0" w:uiPriority="67" w:unhideWhenUsed="0"/>
+    <w:lsdException w:name="Medium Grid 2 Accent 6" w:semiHidden="0" w:uiPriority="68" w:unhideWhenUsed="0"/>
+    <w:lsdException w:name="Medium Grid 3 Accent 6" w:semiHidden="0" w:uiPriority="69" w:unhideWhenUsed="0"/>
+    <w:lsdException w:name="Dark List Accent 6" w:semiHidden="0" w:uiPriority="70" w:unhideWhenUsed="0"/>
+    <w:lsdException w:name="Colorful Shading Accent 6" w:semiHidden="0" w:uiPriority="71" w:unhideWhenUsed="0"/>
+    <w:lsdException w:name="Colorful List Accent 6" w:semiHidden="0" w:uiPriority="72" w:unhideWhenUsed="0"/>
+    <w:lsdException w:name="Colorful Grid Accent 6" w:semiHidden="0" w:uiPriority="73" w:unhideWhenUsed="0"/>
+    <w:lsdException w:name="Subtle Emphasis" w:semiHidden="0" w:uiPriority="19" w:unhideWhenUsed="0" w:qFormat="1"/>
+    <w:lsdException w:name="Intense Emphasis" w:semiHidden="0" w:uiPriority="21" w:unhideWhenUsed="0" w:qFormat="1"/>
+    <w:lsdException w:name="Subtle Reference" w:semiHidden="0" w:uiPriority="31" w:unhideWhenUsed="0" w:qFormat="1"/>
+    <w:lsdException w:name="Intense Reference" w:semiHidden="0" w:uiPriority="32" w:unhideWhenUsed="0" w:qFormat="1"/>
+    <w:lsdException w:name="Book Title" w:semiHidden="0" w:uiPriority="33" w:unhideWhenUsed="0" w:qFormat="1"/>
+    <w:lsdException w:name="Bibliography" w:uiPriority="37"/>
+    <w:lsdException w:name="TOC Heading" w:uiPriority="39" w:qFormat="1"/>
   </w:latentStyles>
   <w:style w:type="paragraph" w:default="1" w:styleId="Normal">
     <w:name w:val="Normal"/>

</xml_diff>